<commit_message>
A little code update
</commit_message>
<xml_diff>
--- a/ספר פרוייקט נוה ששוני.docx
+++ b/ספר פרוייקט נוה ששוני.docx
@@ -339,7 +339,7 @@
     </w:p>
     <w:p>
       <w:pPr>
-        <w:pStyle w:val="a7"/>
+        <w:pStyle w:val="NoSpacing"/>
         <w:rPr>
           <w:b/>
           <w:bCs/>
@@ -707,7 +707,7 @@
     </w:p>
     <w:p>
       <w:pPr>
-        <w:pStyle w:val="1"/>
+        <w:pStyle w:val="Heading1"/>
         <w:rPr>
           <w:b/>
           <w:bCs/>
@@ -963,7 +963,7 @@
     </w:p>
     <w:p>
       <w:pPr>
-        <w:pStyle w:val="1"/>
+        <w:pStyle w:val="Heading1"/>
       </w:pPr>
       <w:r>
         <w:rPr>
@@ -1199,7 +1199,7 @@
     </w:p>
     <w:p>
       <w:pPr>
-        <w:pStyle w:val="1"/>
+        <w:pStyle w:val="Heading1"/>
         <w:rPr>
           <w:rtl/>
         </w:rPr>
@@ -1224,22 +1224,40 @@
           <w:rFonts w:hint="cs"/>
           <w:rtl/>
         </w:rPr>
-        <w:t xml:space="preserve">הפרויקט שלי הוא מערכת הידרופונית חכמה. מערכת הידרופונית היא מערכת חקלאית לגידול צמחים, </w:t>
-      </w:r>
-      <w:r>
-        <w:rPr>
-          <w:rtl/>
-        </w:rPr>
-        <w:t xml:space="preserve">מערכת הידרופונית היא מערכת חקלאית לגידול צמחים, שלא מוזנת דרך אדמה דשנה, אלא על ידי צנרת שמעבירה את החומרים הדרושים כדי לגדל את הצמח (מים, </w:t>
-      </w:r>
-      <w:r>
-        <w:t>NPK</w:t>
-      </w:r>
-      <w:r>
-        <w:rPr>
-          <w:rtl/>
-        </w:rPr>
-        <w:t xml:space="preserve"> – דשן). המערכת נעזרת במשאבות בכדי להעביר את הנוזלים והחומרים הדרושים ברחבי המערכת, המים זורמים במעגל סגור.</w:t>
+        <w:t xml:space="preserve">הפרויקט שלי הוא מערכת הידרופונית </w:t>
+      </w:r>
+      <w:r>
+        <w:rPr>
+          <w:rFonts w:hint="cs"/>
+          <w:rtl/>
+        </w:rPr>
+        <w:t>מבוקרת</w:t>
+      </w:r>
+      <w:r>
+        <w:rPr>
+          <w:rFonts w:hint="cs"/>
+          <w:rtl/>
+        </w:rPr>
+        <w:t xml:space="preserve">. מערכת הידרופונית היא מערכת חקלאית לגידול צמחים, </w:t>
+      </w:r>
+      <w:r>
+        <w:rPr>
+          <w:rtl/>
+        </w:rPr>
+        <w:t>מערכת הידרופונית היא מערכת חקלאית לגידול צמחים, שלא מוזנת דרך אדמה דשנה, אלא על ידי צנרת שמעבירה את החומרים הדרושים כדי לגדל את הצמח (מים</w:t>
+      </w:r>
+      <w:r>
+        <w:rPr>
+          <w:rFonts w:hint="cs"/>
+          <w:rtl/>
+        </w:rPr>
+        <w:t xml:space="preserve"> ו</w:t>
+      </w:r>
+      <w:r>
+        <w:rPr>
+          <w:rtl/>
+        </w:rPr>
+        <w:t>דשן). המערכת נעזרת במשאבות בכדי להעביר את הנוזלים והחומרים הדרושים ברחבי המערכת, המים זורמים במעגל סגור.</w:t>
       </w:r>
       <w:r>
         <w:rPr>
@@ -1265,7 +1283,7 @@
         <w:rPr>
           <w:rtl/>
         </w:rPr>
-        <w:t xml:space="preserve"> בנויה מצינורות מנוקבים, שבעצם כל נקב הוא בעצם מקום לצמח. שיטה זו נקראת </w:t>
+        <w:t xml:space="preserve"> בנויה מצינורות מנוקבים, כל נקב הוא בעצם מקום לצמח. שיטה זו נקראת </w:t>
       </w:r>
       <w:r>
         <w:t>NFT</w:t>
@@ -1281,13 +1299,823 @@
           <w:rFonts w:hint="cs"/>
           <w:rtl/>
         </w:rPr>
-        <w:t xml:space="preserve">המערכת שלי מתייחדת בעובדה שהיא אוטונומית לגמרי, היא יודעת לטפל בעצמה מבחינה של ניקוז ומילוי מחדש של מים מהולים ב </w:t>
-      </w:r>
-      <w:r>
-        <w:rPr>
-          <w:rtl/>
-        </w:rPr>
-        <w:t>–</w:t>
+        <w:t>המערכת שלי מתייחדת בעובדה שהיא אוטונומית לגמרי, היא יודעת לטפל בעצמה מבחינה של ניקוז ומילוי מחדש של מים מהולים ב</w:t>
+      </w:r>
+      <w:r>
+        <w:rPr>
+          <w:rFonts w:hint="cs"/>
+          <w:rtl/>
+        </w:rPr>
+        <w:t xml:space="preserve">דשן </w:t>
+      </w:r>
+      <w:r>
+        <w:rPr>
+          <w:rFonts w:hint="cs"/>
+          <w:rtl/>
+        </w:rPr>
+        <w:t>היא יכולה לפעול גם כשאין חשמל על ידי מצבר והיא מחוברת לאינטרנט לשרת שמקבל מידע לגבי המערכת</w:t>
+      </w:r>
+      <w:r>
+        <w:rPr>
+          <w:rFonts w:hint="cs"/>
+          <w:rtl/>
+        </w:rPr>
+        <w:t>,</w:t>
+      </w:r>
+      <w:r>
+        <w:rPr>
+          <w:rFonts w:hint="cs"/>
+          <w:rtl/>
+        </w:rPr>
+        <w:t xml:space="preserve"> הנוזלים שבמערכת</w:t>
+      </w:r>
+      <w:r>
+        <w:rPr>
+          <w:rFonts w:hint="cs"/>
+          <w:rtl/>
+        </w:rPr>
+        <w:t>,</w:t>
+      </w:r>
+      <w:r>
+        <w:rPr>
+          <w:rFonts w:hint="cs"/>
+          <w:rtl/>
+        </w:rPr>
+        <w:t xml:space="preserve"> הטמפרטורה</w:t>
+      </w:r>
+      <w:r>
+        <w:rPr>
+          <w:rFonts w:hint="cs"/>
+          <w:rtl/>
+        </w:rPr>
+        <w:t>,</w:t>
+      </w:r>
+      <w:r>
+        <w:rPr>
+          <w:rFonts w:hint="cs"/>
+          <w:rtl/>
+        </w:rPr>
+        <w:t xml:space="preserve"> תנאי התאורה</w:t>
+      </w:r>
+      <w:r>
+        <w:rPr>
+          <w:rFonts w:hint="cs"/>
+          <w:rtl/>
+        </w:rPr>
+        <w:t>,</w:t>
+      </w:r>
+      <w:r>
+        <w:rPr>
+          <w:rFonts w:hint="cs"/>
+          <w:rtl/>
+        </w:rPr>
+        <w:t xml:space="preserve"> העכירות של </w:t>
+      </w:r>
+      <w:r>
+        <w:rPr>
+          <w:rFonts w:hint="cs"/>
+          <w:rtl/>
+        </w:rPr>
+        <w:t>המים</w:t>
+      </w:r>
+      <w:r>
+        <w:rPr>
+          <w:rFonts w:hint="cs"/>
+          <w:rtl/>
+        </w:rPr>
+        <w:t>, המליחות של המים, גובה המים במיכל , החומציות והטמפרטורה במים. המערכת יודעת לתפעל ולבדוק</w:t>
+      </w:r>
+      <w:r>
+        <w:rPr>
+          <w:rFonts w:hint="cs"/>
+          <w:rtl/>
+        </w:rPr>
+        <w:t xml:space="preserve"> הרבה מהרכיבים</w:t>
+      </w:r>
+      <w:r>
+        <w:rPr>
+          <w:rFonts w:hint="cs"/>
+          <w:rtl/>
+        </w:rPr>
+        <w:t xml:space="preserve"> בתוכה וגם קיימת אפשרות לשליטה ידנית ומקומית. המערכת מיועדת </w:t>
+      </w:r>
+      <w:r>
+        <w:rPr>
+          <w:rFonts w:hint="cs"/>
+          <w:rtl/>
+        </w:rPr>
+        <w:t>בעיקר לקהל הביולוגי בחקר הצמחים, היא מהווה תשתית לביצוע של ניסויים שונים בתחום הביולוגיה על צמחים. באמצעות מערכות אוטונומיות וכלי מדידה חקלאים. לבסוף המערכת מאפשרת לבצע בקרה אוטומטית במערכת ההידרופונית לאסוף ולספק מידע על המצב של המערכת מבחינת הניסוי.</w:t>
+      </w:r>
+    </w:p>
+    <w:p>
+      <w:pPr>
+        <w:pStyle w:val="Heading1"/>
+        <w:rPr>
+          <w:rtl/>
+        </w:rPr>
+      </w:pPr>
+      <w:r>
+        <w:rPr>
+          <w:rFonts w:hint="cs"/>
+          <w:rtl/>
+        </w:rPr>
+        <w:t>תיאור הבעיה או הצורך</w:t>
+      </w:r>
+    </w:p>
+    <w:p>
+      <w:pPr>
+        <w:spacing w:line="276" w:lineRule="auto"/>
+        <w:rPr>
+          <w:rtl/>
+        </w:rPr>
+      </w:pPr>
+      <w:r>
+        <w:rPr>
+          <w:rFonts w:hint="cs"/>
+          <w:rtl/>
+        </w:rPr>
+        <w:t>כיום בתחום חקר הצמחים</w:t>
+      </w:r>
+      <w:r>
+        <w:rPr>
+          <w:rFonts w:hint="cs"/>
+          <w:rtl/>
+        </w:rPr>
+        <w:t xml:space="preserve"> בביולוגיה</w:t>
+      </w:r>
+      <w:r>
+        <w:rPr>
+          <w:rFonts w:hint="cs"/>
+          <w:rtl/>
+        </w:rPr>
+        <w:t xml:space="preserve"> בשביל לבצע ניסוי במערכת הידרופונית צריך</w:t>
+      </w:r>
+      <w:r>
+        <w:rPr>
+          <w:rFonts w:hint="cs"/>
+          <w:rtl/>
+        </w:rPr>
+        <w:t xml:space="preserve"> לבצע בקרה שותפת ולאסוף את המידע מתוך מספר חיישנים בתדירות שיכולה לפעמים להיות מאוד גבוהה. דבר הגורם לעומס על חוקר שצריך לעשות את הבקרה ואת הדגימה בצורה ידנית. </w:t>
+      </w:r>
+    </w:p>
+    <w:p>
+      <w:pPr>
+        <w:pStyle w:val="Heading1"/>
+        <w:rPr>
+          <w:rtl/>
+        </w:rPr>
+      </w:pPr>
+      <w:r>
+        <w:rPr>
+          <w:rFonts w:hint="cs"/>
+          <w:rtl/>
+        </w:rPr>
+        <w:t>תפקיד הפרויקט</w:t>
+      </w:r>
+    </w:p>
+    <w:p>
+      <w:pPr>
+        <w:rPr>
+          <w:rtl/>
+        </w:rPr>
+      </w:pPr>
+      <w:r>
+        <w:rPr>
+          <w:rFonts w:hint="cs"/>
+          <w:rtl/>
+        </w:rPr>
+        <w:t>תפקידו של הפרויקט הוא לנהל את המערכת ההידרופונית באופן</w:t>
+      </w:r>
+      <w:r>
+        <w:rPr>
+          <w:rFonts w:hint="cs"/>
+          <w:rtl/>
+        </w:rPr>
+        <w:t xml:space="preserve"> כמעט</w:t>
+      </w:r>
+      <w:r>
+        <w:rPr>
+          <w:rFonts w:hint="cs"/>
+          <w:rtl/>
+        </w:rPr>
+        <w:t xml:space="preserve"> אוטונומי לגמרי. לקחת דגימות ולשלוח את הדגימות למסד נתונים כדי לאפשר מעקב שוטף מכל מקום. לבצע פעולות תחזוקה שונות במערכת ההידרופונית באופן</w:t>
+      </w:r>
+      <w:r>
+        <w:rPr>
+          <w:rFonts w:hint="cs"/>
+          <w:rtl/>
+        </w:rPr>
+        <w:t xml:space="preserve"> כמעט </w:t>
+      </w:r>
+      <w:r>
+        <w:rPr>
+          <w:rFonts w:hint="cs"/>
+          <w:rtl/>
+        </w:rPr>
+        <w:t xml:space="preserve">אוטונומי לגמרי. וגם </w:t>
+      </w:r>
+      <w:r>
+        <w:rPr>
+          <w:rFonts w:hint="cs"/>
+          <w:rtl/>
+        </w:rPr>
+        <w:t xml:space="preserve">להתריע על בעיות שיכולות לצוץ בחלק מרכיבי המערכת. </w:t>
+      </w:r>
+    </w:p>
+    <w:p>
+      <w:pPr>
+        <w:rPr>
+          <w:rtl/>
+        </w:rPr>
+      </w:pPr>
+    </w:p>
+    <w:p>
+      <w:pPr>
+        <w:pStyle w:val="Heading2"/>
+        <w:rPr>
+          <w:rtl/>
+        </w:rPr>
+      </w:pPr>
+      <w:r>
+        <w:rPr>
+          <w:rFonts w:hint="cs"/>
+          <w:rtl/>
+        </w:rPr>
+        <w:t>מבנה הפרויקט</w:t>
+      </w:r>
+    </w:p>
+    <w:p>
+      <w:r>
+        <w:rPr>
+          <w:rFonts w:hint="cs"/>
+          <w:rtl/>
+        </w:rPr>
+        <w:t xml:space="preserve">המערכת הינה מערכת מסוג </w:t>
+      </w:r>
+      <w:proofErr w:type="spellStart"/>
+      <w:r>
+        <w:rPr>
+          <w:rFonts w:hint="cs"/>
+          <w:rtl/>
+        </w:rPr>
+        <w:t>nft</w:t>
+      </w:r>
+      <w:proofErr w:type="spellEnd"/>
+      <w:r>
+        <w:rPr>
+          <w:rFonts w:hint="cs"/>
+          <w:rtl/>
+        </w:rPr>
+        <w:t xml:space="preserve"> כפי שציינתי </w:t>
+      </w:r>
+    </w:p>
+    <w:p>
+      <w:r>
+        <w:rPr>
+          <w:rFonts w:hint="cs"/>
+          <w:rtl/>
+        </w:rPr>
+        <w:t>איכות המים מאוד משמעותית ולכן יש חיישן.</w:t>
+      </w:r>
+    </w:p>
+    <w:p>
+      <w:pPr>
+        <w:rPr>
+          <w:rtl/>
+        </w:rPr>
+      </w:pPr>
+    </w:p>
+    <w:p>
+      <w:pPr>
+        <w:rPr>
+          <w:rtl/>
+        </w:rPr>
+      </w:pPr>
+    </w:p>
+    <w:p>
+      <w:pPr>
+        <w:rPr>
+          <w:rtl/>
+        </w:rPr>
+      </w:pPr>
+    </w:p>
+    <w:p>
+      <w:pPr>
+        <w:rPr>
+          <w:rtl/>
+        </w:rPr>
+      </w:pPr>
+    </w:p>
+    <w:p>
+      <w:pPr>
+        <w:rPr>
+          <w:rtl/>
+        </w:rPr>
+      </w:pPr>
+    </w:p>
+    <w:p>
+      <w:pPr>
+        <w:pStyle w:val="Heading2"/>
+        <w:rPr>
+          <w:rtl/>
+        </w:rPr>
+      </w:pPr>
+      <w:r>
+        <w:rPr>
+          <w:rFonts w:hint="cs"/>
+          <w:rtl/>
+        </w:rPr>
+        <w:t>תרשים המלבנים</w:t>
+      </w:r>
+    </w:p>
+    <w:p>
+      <w:r>
+        <w:rPr>
+          <w:rFonts w:hint="cs"/>
+          <w:rtl/>
+        </w:rPr>
+        <w:t>//בתהליך</w:t>
+      </w:r>
+    </w:p>
+    <w:p>
+      <w:pPr>
+        <w:pStyle w:val="Heading2"/>
+        <w:rPr>
+          <w:rtl/>
+        </w:rPr>
+      </w:pPr>
+      <w:r>
+        <w:rPr>
+          <w:rFonts w:hint="cs"/>
+          <w:rtl/>
+        </w:rPr>
+        <w:t>טיוטה לשרטוט חשמלי</w:t>
+      </w:r>
+    </w:p>
+    <w:p>
+      <w:pPr>
+        <w:rPr>
+          <w:rtl/>
+        </w:rPr>
+      </w:pPr>
+      <w:r>
+        <w:rPr>
+          <w:rFonts w:hint="cs"/>
+          <w:rtl/>
+        </w:rPr>
+        <w:t>//בתהליך</w:t>
+      </w:r>
+    </w:p>
+    <w:p>
+      <w:pPr>
+        <w:pStyle w:val="Heading2"/>
+        <w:rPr>
+          <w:rtl/>
+        </w:rPr>
+      </w:pPr>
+      <w:r>
+        <w:rPr>
+          <w:rFonts w:hint="cs"/>
+          <w:rtl/>
+        </w:rPr>
+        <w:lastRenderedPageBreak/>
+        <w:t>רשימת הרכיבים</w:t>
+      </w:r>
+    </w:p>
+    <w:p>
+      <w:pPr>
+        <w:pStyle w:val="NoSpacing"/>
+        <w:rPr>
+          <w:rtl/>
+        </w:rPr>
+      </w:pPr>
+      <w:r>
+        <w:rPr>
+          <w:rFonts w:hint="cs"/>
+          <w:rtl/>
+        </w:rPr>
+        <w:t>/בתהליך</w:t>
+      </w:r>
+    </w:p>
+    <w:p>
+      <w:pPr>
+        <w:pStyle w:val="NoSpacing"/>
+        <w:rPr>
+          <w:rtl/>
+        </w:rPr>
+      </w:pPr>
+    </w:p>
+    <w:p>
+      <w:pPr>
+        <w:pStyle w:val="NoSpacing"/>
+        <w:rPr>
+          <w:rtl/>
+        </w:rPr>
+      </w:pPr>
+    </w:p>
+    <w:p>
+      <w:pPr>
+        <w:pStyle w:val="NoSpacing"/>
+        <w:rPr>
+          <w:rtl/>
+        </w:rPr>
+      </w:pPr>
+    </w:p>
+    <w:p>
+      <w:pPr>
+        <w:pStyle w:val="NoSpacing"/>
+        <w:rPr>
+          <w:rtl/>
+        </w:rPr>
+      </w:pPr>
+    </w:p>
+    <w:p>
+      <w:pPr>
+        <w:pStyle w:val="NoSpacing"/>
+        <w:rPr>
+          <w:rtl/>
+        </w:rPr>
+      </w:pPr>
+    </w:p>
+    <w:p>
+      <w:pPr>
+        <w:pStyle w:val="NoSpacing"/>
+        <w:rPr>
+          <w:rtl/>
+        </w:rPr>
+      </w:pPr>
+    </w:p>
+    <w:p>
+      <w:pPr>
+        <w:pStyle w:val="NoSpacing"/>
+        <w:rPr>
+          <w:rtl/>
+        </w:rPr>
+      </w:pPr>
+    </w:p>
+    <w:p>
+      <w:pPr>
+        <w:pStyle w:val="NoSpacing"/>
+        <w:rPr>
+          <w:rtl/>
+        </w:rPr>
+      </w:pPr>
+    </w:p>
+    <w:p>
+      <w:pPr>
+        <w:pStyle w:val="NoSpacing"/>
+        <w:rPr>
+          <w:rtl/>
+        </w:rPr>
+      </w:pPr>
+    </w:p>
+    <w:p>
+      <w:pPr>
+        <w:pStyle w:val="NoSpacing"/>
+        <w:rPr>
+          <w:rtl/>
+        </w:rPr>
+      </w:pPr>
+    </w:p>
+    <w:p>
+      <w:pPr>
+        <w:pStyle w:val="NoSpacing"/>
+        <w:rPr>
+          <w:rtl/>
+        </w:rPr>
+      </w:pPr>
+    </w:p>
+    <w:p>
+      <w:pPr>
+        <w:pStyle w:val="NoSpacing"/>
+        <w:rPr>
+          <w:rtl/>
+        </w:rPr>
+      </w:pPr>
+    </w:p>
+    <w:p>
+      <w:pPr>
+        <w:pStyle w:val="NoSpacing"/>
+        <w:rPr>
+          <w:rtl/>
+        </w:rPr>
+      </w:pPr>
+    </w:p>
+    <w:p>
+      <w:pPr>
+        <w:pStyle w:val="NoSpacing"/>
+        <w:rPr>
+          <w:rtl/>
+        </w:rPr>
+      </w:pPr>
+    </w:p>
+    <w:p>
+      <w:pPr>
+        <w:pStyle w:val="NoSpacing"/>
+        <w:rPr>
+          <w:rtl/>
+        </w:rPr>
+      </w:pPr>
+    </w:p>
+    <w:p>
+      <w:pPr>
+        <w:pStyle w:val="NoSpacing"/>
+        <w:rPr>
+          <w:rtl/>
+        </w:rPr>
+      </w:pPr>
+    </w:p>
+    <w:p>
+      <w:pPr>
+        <w:pStyle w:val="NoSpacing"/>
+        <w:rPr>
+          <w:rtl/>
+        </w:rPr>
+      </w:pPr>
+    </w:p>
+    <w:p>
+      <w:pPr>
+        <w:pStyle w:val="NoSpacing"/>
+        <w:rPr>
+          <w:rtl/>
+        </w:rPr>
+      </w:pPr>
+    </w:p>
+    <w:p>
+      <w:pPr>
+        <w:pStyle w:val="NoSpacing"/>
+        <w:rPr>
+          <w:rtl/>
+        </w:rPr>
+      </w:pPr>
+    </w:p>
+    <w:p>
+      <w:pPr>
+        <w:pStyle w:val="NoSpacing"/>
+        <w:rPr>
+          <w:rtl/>
+        </w:rPr>
+      </w:pPr>
+    </w:p>
+    <w:p>
+      <w:pPr>
+        <w:pStyle w:val="NoSpacing"/>
+        <w:rPr>
+          <w:rtl/>
+        </w:rPr>
+      </w:pPr>
+    </w:p>
+    <w:p>
+      <w:pPr>
+        <w:pStyle w:val="NoSpacing"/>
+        <w:rPr>
+          <w:rtl/>
+        </w:rPr>
+      </w:pPr>
+    </w:p>
+    <w:p>
+      <w:pPr>
+        <w:pStyle w:val="NoSpacing"/>
+        <w:rPr>
+          <w:rtl/>
+        </w:rPr>
+      </w:pPr>
+    </w:p>
+    <w:p>
+      <w:pPr>
+        <w:pStyle w:val="NoSpacing"/>
+        <w:rPr>
+          <w:rtl/>
+        </w:rPr>
+      </w:pPr>
+    </w:p>
+    <w:p>
+      <w:pPr>
+        <w:pStyle w:val="NoSpacing"/>
+        <w:rPr>
+          <w:rtl/>
+        </w:rPr>
+      </w:pPr>
+    </w:p>
+    <w:p>
+      <w:pPr>
+        <w:pStyle w:val="NoSpacing"/>
+        <w:rPr>
+          <w:rtl/>
+        </w:rPr>
+      </w:pPr>
+    </w:p>
+    <w:p>
+      <w:pPr>
+        <w:pStyle w:val="NoSpacing"/>
+        <w:rPr>
+          <w:rtl/>
+        </w:rPr>
+      </w:pPr>
+    </w:p>
+    <w:p>
+      <w:pPr>
+        <w:pStyle w:val="NoSpacing"/>
+        <w:rPr>
+          <w:rtl/>
+        </w:rPr>
+      </w:pPr>
+    </w:p>
+    <w:p>
+      <w:pPr>
+        <w:pStyle w:val="NoSpacing"/>
+        <w:rPr>
+          <w:rtl/>
+        </w:rPr>
+      </w:pPr>
+    </w:p>
+    <w:p>
+      <w:pPr>
+        <w:pStyle w:val="NoSpacing"/>
+        <w:rPr>
+          <w:rtl/>
+        </w:rPr>
+      </w:pPr>
+    </w:p>
+    <w:p>
+      <w:pPr>
+        <w:pStyle w:val="NoSpacing"/>
+        <w:rPr>
+          <w:rtl/>
+        </w:rPr>
+      </w:pPr>
+    </w:p>
+    <w:p>
+      <w:pPr>
+        <w:pStyle w:val="NoSpacing"/>
+        <w:rPr>
+          <w:rtl/>
+        </w:rPr>
+      </w:pPr>
+    </w:p>
+    <w:p>
+      <w:pPr>
+        <w:pStyle w:val="NoSpacing"/>
+        <w:rPr>
+          <w:rtl/>
+        </w:rPr>
+      </w:pPr>
+    </w:p>
+    <w:p>
+      <w:pPr>
+        <w:pStyle w:val="NoSpacing"/>
+        <w:rPr>
+          <w:rtl/>
+        </w:rPr>
+      </w:pPr>
+    </w:p>
+    <w:p>
+      <w:pPr>
+        <w:pStyle w:val="NoSpacing"/>
+        <w:rPr>
+          <w:rtl/>
+        </w:rPr>
+      </w:pPr>
+    </w:p>
+    <w:p>
+      <w:pPr>
+        <w:pStyle w:val="NoSpacing"/>
+        <w:rPr>
+          <w:rtl/>
+        </w:rPr>
+      </w:pPr>
+    </w:p>
+    <w:p>
+      <w:pPr>
+        <w:pStyle w:val="NoSpacing"/>
+        <w:rPr>
+          <w:rtl/>
+        </w:rPr>
+      </w:pPr>
+    </w:p>
+    <w:p>
+      <w:pPr>
+        <w:pStyle w:val="NoSpacing"/>
+        <w:rPr>
+          <w:rtl/>
+        </w:rPr>
+      </w:pPr>
+    </w:p>
+    <w:p>
+      <w:pPr>
+        <w:pStyle w:val="NoSpacing"/>
+        <w:rPr>
+          <w:rtl/>
+        </w:rPr>
+      </w:pPr>
+    </w:p>
+    <w:p>
+      <w:pPr>
+        <w:pStyle w:val="NoSpacing"/>
+        <w:rPr>
+          <w:rtl/>
+        </w:rPr>
+      </w:pPr>
+    </w:p>
+    <w:p>
+      <w:pPr>
+        <w:pStyle w:val="NoSpacing"/>
+        <w:rPr>
+          <w:rtl/>
+        </w:rPr>
+      </w:pPr>
+    </w:p>
+    <w:p>
+      <w:pPr>
+        <w:pStyle w:val="NoSpacing"/>
+        <w:rPr>
+          <w:rtl/>
+        </w:rPr>
+      </w:pPr>
+    </w:p>
+    <w:p>
+      <w:pPr>
+        <w:pStyle w:val="NoSpacing"/>
+        <w:rPr>
+          <w:rtl/>
+        </w:rPr>
+      </w:pPr>
+    </w:p>
+    <w:p>
+      <w:pPr>
+        <w:pStyle w:val="NoSpacing"/>
+        <w:rPr>
+          <w:rtl/>
+        </w:rPr>
+      </w:pPr>
+    </w:p>
+    <w:p>
+      <w:pPr>
+        <w:pStyle w:val="NoSpacing"/>
+        <w:rPr>
+          <w:rtl/>
+        </w:rPr>
+      </w:pPr>
+    </w:p>
+    <w:p>
+      <w:pPr>
+        <w:pStyle w:val="NoSpacing"/>
+        <w:rPr>
+          <w:rtl/>
+        </w:rPr>
+      </w:pPr>
+    </w:p>
+    <w:p>
+      <w:pPr>
+        <w:pStyle w:val="NoSpacing"/>
+        <w:rPr>
+          <w:rtl/>
+        </w:rPr>
+      </w:pPr>
+    </w:p>
+    <w:p>
+      <w:pPr>
+        <w:pStyle w:val="Heading1"/>
+        <w:rPr>
+          <w:rtl/>
+        </w:rPr>
+      </w:pPr>
+      <w:r>
+        <w:rPr>
+          <w:rFonts w:hint="cs"/>
+          <w:rtl/>
+        </w:rPr>
+        <w:t>שרטוט חשמלי סופי</w:t>
+      </w:r>
+    </w:p>
+    <w:p>
+      <w:pPr>
+        <w:rPr>
+          <w:rtl/>
+        </w:rPr>
+      </w:pPr>
+      <w:r>
+        <w:rPr>
+          <w:rFonts w:hint="cs"/>
+          <w:rtl/>
+        </w:rPr>
+        <w:t>//</w:t>
+      </w:r>
+      <w:proofErr w:type="spellStart"/>
+      <w:r>
+        <w:rPr>
+          <w:rFonts w:hint="cs"/>
+          <w:rtl/>
+        </w:rPr>
+        <w:t>פריצינג</w:t>
+      </w:r>
+      <w:proofErr w:type="spellEnd"/>
+      <w:r>
+        <w:rPr>
+          <w:rFonts w:hint="cs"/>
+          <w:rtl/>
+        </w:rPr>
+        <w:t xml:space="preserve"> בתהליך</w:t>
       </w:r>
       <w:r>
         <w:rPr>
@@ -1299,132 +2127,263 @@
       <w:r>
         <w:rPr>
           <w:rFonts w:hint="cs"/>
-        </w:rPr>
-        <w:t>NPK</w:t>
-      </w:r>
-      <w:r>
-        <w:rPr>
-          <w:rFonts w:hint="cs"/>
-          <w:rtl/>
-        </w:rPr>
-        <w:t xml:space="preserve"> היא יכולה לפעול גם כשאין חשמל על ידי מצבר והיא מחוברת לאינטרנט לשרת שמקבל מידע לגביי המערכת הנוזלים שבמערכת הטמפרטורה תנאי התאורה העכירות של </w:t>
-      </w:r>
-      <w:r>
-        <w:rPr>
-          <w:rFonts w:hint="cs"/>
-          <w:rtl/>
-        </w:rPr>
-        <w:t>המים</w:t>
-      </w:r>
-      <w:r>
-        <w:rPr>
-          <w:rFonts w:hint="cs"/>
-          <w:rtl/>
-        </w:rPr>
-        <w:t xml:space="preserve">, המליחות של המים, גובה המים במיכל , החומציות והטמפרטורה במים. המערכת יודעת לתפעל ולבדוק כל רכיב בתוכה וגם קיימת אפשרות לשליטה ידנית ומקומית. המערכת מיועדת </w:t>
-      </w:r>
-      <w:r>
-        <w:rPr>
-          <w:rFonts w:hint="cs"/>
-          <w:rtl/>
-        </w:rPr>
-        <w:t>בעיקר לקהל הביולוגי בחקר הצמחים, היא בעצם מהווה תשתית לביצוע של ניסויים שונים בתחום הביולוגיה על צמחים. באמצעות מערכות אוטונומיות וכלי מדידה חקלאים. לבסוף המערכת מאפשרת לבצע בקרה אוטומטית במערכת ההידרופונית לאסוף ולספק מידע על המצב של המערכת מבחינת הניסוי.</w:t>
-      </w:r>
-    </w:p>
-    <w:p>
-      <w:pPr>
-        <w:pStyle w:val="1"/>
-        <w:rPr>
-          <w:rtl/>
-        </w:rPr>
-      </w:pPr>
-      <w:r>
-        <w:rPr>
-          <w:rFonts w:hint="cs"/>
-          <w:rtl/>
-        </w:rPr>
-        <w:t>תיאור הבעיה או הצורך</w:t>
-      </w:r>
-    </w:p>
-    <w:p>
-      <w:pPr>
-        <w:spacing w:line="276" w:lineRule="auto"/>
-        <w:rPr>
-          <w:rtl/>
-        </w:rPr>
-      </w:pPr>
-      <w:r>
-        <w:rPr>
-          <w:rFonts w:hint="cs"/>
-          <w:rtl/>
-        </w:rPr>
-        <w:t>כיום בתחום חקר הצמחים בשביל לבצע ניסוי במערכת הידרופונית צריך להסתובב עם הרבה חיישנים שונים לניטור הצמחים, צריך לקחת דגימות במרווחי זמן שווים וגם צריך לתפעל את המערכת ולעקוב אחריה באופן שוטף כדי לוודא ששום דבר לא משתבש. המטרה שלי היא לחסוך את כל הצורך בלעמוד מול המערכת כל היום ולהפוך את התפעול והניטור שלה לאוטונומי לגמרי כל הדגימות יבוצעו באופן אוטומטי וכל התפעול השוטף של המערכת כמו החלפת נוזלים ומהילת מים בדשן יתבצעו באופן אוטומטי על ידי המערכת עצמה במדדים מדויקים שהניסוי דורש.</w:t>
-      </w:r>
-    </w:p>
-    <w:p>
-      <w:pPr>
-        <w:pStyle w:val="1"/>
-        <w:rPr>
-          <w:rtl/>
-        </w:rPr>
-      </w:pPr>
-      <w:r>
-        <w:rPr>
-          <w:rFonts w:hint="cs"/>
-          <w:rtl/>
-        </w:rPr>
-        <w:t>תפקיד הפרויקט</w:t>
-      </w:r>
-    </w:p>
-    <w:p>
-      <w:pPr>
-        <w:rPr>
-          <w:rtl/>
-        </w:rPr>
-      </w:pPr>
-      <w:r>
-        <w:rPr>
-          <w:rFonts w:hint="cs"/>
-          <w:rtl/>
-        </w:rPr>
-        <w:t>תפקידו של הפרויקט הוא לנהל את המערכת ההידרופונית באופן אוטונומי לגמרי. לקחת דגימות ולשלוח את הדגימות למסד נתונים כדי לאפשר מעקב שוטף מכל מקום. לבצע פעולות תחזוקה שונות במערכת ההידרופונית באופן אוטונומי לגמרי. וגם להקל ולזרז פתרון בעיות שונות שיכולות לצוץ במערכת על ידי ניטור של כל רכיב במערכת.</w:t>
-      </w:r>
-      <w:r>
-        <w:rPr>
-          <w:rFonts w:hint="cs"/>
-          <w:rtl/>
-        </w:rPr>
-        <w:t xml:space="preserve"> </w:t>
-      </w:r>
-    </w:p>
-    <w:p>
-      <w:pPr>
-        <w:rPr>
-          <w:rtl/>
-        </w:rPr>
-      </w:pPr>
-    </w:p>
-    <w:p>
-      <w:pPr>
-        <w:pStyle w:val="2"/>
-        <w:rPr>
-          <w:rtl/>
-        </w:rPr>
-      </w:pPr>
-      <w:r>
-        <w:rPr>
-          <w:rFonts w:hint="cs"/>
-          <w:rtl/>
-        </w:rPr>
-        <w:t>מבנה הפרויקט</w:t>
-      </w:r>
-    </w:p>
-    <w:p>
-      <w:pPr>
-        <w:rPr>
-          <w:rtl/>
-        </w:rPr>
-      </w:pPr>
+          <w:rtl/>
+        </w:rPr>
+        <w:t>(קורס כל הזמן)</w:t>
+      </w:r>
+    </w:p>
+    <w:p>
+      <w:pPr>
+        <w:rPr>
+          <w:rtl/>
+        </w:rPr>
+      </w:pPr>
+    </w:p>
+    <w:p>
+      <w:pPr>
+        <w:rPr>
+          <w:rtl/>
+        </w:rPr>
+      </w:pPr>
+    </w:p>
+    <w:p>
+      <w:pPr>
+        <w:rPr>
+          <w:rtl/>
+        </w:rPr>
+      </w:pPr>
+    </w:p>
+    <w:p>
+      <w:pPr>
+        <w:rPr>
+          <w:rtl/>
+        </w:rPr>
+      </w:pPr>
+    </w:p>
+    <w:p>
+      <w:pPr>
+        <w:rPr>
+          <w:rtl/>
+        </w:rPr>
+      </w:pPr>
+    </w:p>
+    <w:p>
+      <w:pPr>
+        <w:rPr>
+          <w:rtl/>
+        </w:rPr>
+      </w:pPr>
+    </w:p>
+    <w:p>
+      <w:pPr>
+        <w:rPr>
+          <w:rtl/>
+        </w:rPr>
+      </w:pPr>
+    </w:p>
+    <w:p>
+      <w:pPr>
+        <w:rPr>
+          <w:rtl/>
+        </w:rPr>
+      </w:pPr>
+    </w:p>
+    <w:p>
+      <w:pPr>
+        <w:rPr>
+          <w:rtl/>
+        </w:rPr>
+      </w:pPr>
+    </w:p>
+    <w:p>
+      <w:pPr>
+        <w:rPr>
+          <w:rtl/>
+        </w:rPr>
+      </w:pPr>
+    </w:p>
+    <w:p>
+      <w:pPr>
+        <w:rPr>
+          <w:rtl/>
+        </w:rPr>
+      </w:pPr>
+    </w:p>
+    <w:p>
+      <w:pPr>
+        <w:rPr>
+          <w:rtl/>
+        </w:rPr>
+      </w:pPr>
+    </w:p>
+    <w:p>
+      <w:pPr>
+        <w:rPr>
+          <w:rtl/>
+        </w:rPr>
+      </w:pPr>
+    </w:p>
+    <w:p>
+      <w:pPr>
+        <w:rPr>
+          <w:rtl/>
+        </w:rPr>
+      </w:pPr>
+    </w:p>
+    <w:p>
+      <w:pPr>
+        <w:rPr>
+          <w:rtl/>
+        </w:rPr>
+      </w:pPr>
+    </w:p>
+    <w:p>
+      <w:pPr>
+        <w:rPr>
+          <w:rtl/>
+        </w:rPr>
+      </w:pPr>
+    </w:p>
+    <w:p>
+      <w:pPr>
+        <w:rPr>
+          <w:rtl/>
+        </w:rPr>
+      </w:pPr>
+    </w:p>
+    <w:p>
+      <w:pPr>
+        <w:rPr>
+          <w:rtl/>
+        </w:rPr>
+      </w:pPr>
+    </w:p>
+    <w:p>
+      <w:pPr>
+        <w:rPr>
+          <w:rtl/>
+        </w:rPr>
+      </w:pPr>
+    </w:p>
+    <w:p>
+      <w:pPr>
+        <w:rPr>
+          <w:rtl/>
+        </w:rPr>
+      </w:pPr>
+    </w:p>
+    <w:p>
+      <w:pPr>
+        <w:rPr>
+          <w:rtl/>
+        </w:rPr>
+      </w:pPr>
+    </w:p>
+    <w:p>
+      <w:pPr>
+        <w:rPr>
+          <w:rtl/>
+        </w:rPr>
+      </w:pPr>
+    </w:p>
+    <w:p>
+      <w:pPr>
+        <w:rPr>
+          <w:rtl/>
+        </w:rPr>
+      </w:pPr>
+    </w:p>
+    <w:p>
+      <w:pPr>
+        <w:rPr>
+          <w:rtl/>
+        </w:rPr>
+      </w:pPr>
+    </w:p>
+    <w:p>
+      <w:pPr>
+        <w:rPr>
+          <w:rtl/>
+        </w:rPr>
+      </w:pPr>
+    </w:p>
+    <w:p>
+      <w:pPr>
+        <w:rPr>
+          <w:rtl/>
+        </w:rPr>
+      </w:pPr>
+    </w:p>
+    <w:p>
+      <w:pPr>
+        <w:rPr>
+          <w:rtl/>
+        </w:rPr>
+      </w:pPr>
+    </w:p>
+    <w:p>
+      <w:pPr>
+        <w:rPr>
+          <w:rtl/>
+        </w:rPr>
+      </w:pPr>
+    </w:p>
+    <w:p>
+      <w:pPr>
+        <w:rPr>
+          <w:rtl/>
+        </w:rPr>
+      </w:pPr>
+    </w:p>
+    <w:p>
+      <w:pPr>
+        <w:rPr>
+          <w:rtl/>
+        </w:rPr>
+      </w:pPr>
+    </w:p>
+    <w:p>
+      <w:pPr>
+        <w:rPr>
+          <w:rtl/>
+        </w:rPr>
+      </w:pPr>
+    </w:p>
+    <w:p>
+      <w:pPr>
+        <w:rPr>
+          <w:rtl/>
+        </w:rPr>
+      </w:pPr>
+    </w:p>
+    <w:p>
+      <w:pPr>
+        <w:pStyle w:val="Heading1"/>
+        <w:rPr>
+          <w:rtl/>
+        </w:rPr>
+      </w:pPr>
+      <w:r>
+        <w:rPr>
+          <w:rFonts w:hint="cs"/>
+          <w:rtl/>
+        </w:rPr>
+        <w:t>תיעוד</w:t>
+      </w:r>
+    </w:p>
+    <w:p>
+      <w:pPr>
+        <w:rPr>
+          <w:rtl/>
+        </w:rPr>
+      </w:pPr>
+      <w:r>
+        <w:rPr>
+          <w:rFonts w:hint="cs"/>
+          <w:rtl/>
+        </w:rPr>
+        <w:t xml:space="preserve">מתוך יומן </w:t>
+      </w:r>
       <w:proofErr w:type="spellStart"/>
       <w:r>
         <w:rPr>
@@ -1434,1095 +2393,229 @@
         <w:t>הפרוייקט</w:t>
       </w:r>
       <w:proofErr w:type="spellEnd"/>
-      <w:r>
-        <w:rPr>
-          <w:rFonts w:hint="cs"/>
-          <w:rtl/>
-        </w:rPr>
-        <w:t xml:space="preserve"> בנוי ממערכת הידרופונית מסוג </w:t>
-      </w:r>
-      <w:r>
-        <w:rPr>
-          <w:rFonts w:hint="cs"/>
-        </w:rPr>
-        <w:t>NFT</w:t>
-      </w:r>
-      <w:r>
-        <w:rPr>
-          <w:rFonts w:hint="cs"/>
-          <w:rtl/>
-        </w:rPr>
-        <w:t xml:space="preserve"> שאליה מחוברים רכיבים שנשלטים על ידי בקר </w:t>
-      </w:r>
-      <w:proofErr w:type="spellStart"/>
-      <w:r>
-        <w:rPr>
-          <w:rFonts w:hint="cs"/>
-          <w:rtl/>
-        </w:rPr>
-        <w:t>ארדואינו</w:t>
-      </w:r>
-      <w:proofErr w:type="spellEnd"/>
-      <w:r>
-        <w:rPr>
-          <w:rFonts w:hint="cs"/>
-          <w:rtl/>
-        </w:rPr>
-        <w:t xml:space="preserve"> ובנוסף אליו מחוברים עוד שלושה מעגלים נפרדים שאחד מהם מתפעל את כל הרכיבים להובלת המים במשאבה אחד מהם מחובר לכל החיישנים שמודדים אספקטים שונים במערכת ואחד מהם מחובר ספציפית לחיישני טמפרטורה ותאורה מעגל זה מתפצל לשלוש מפני שיש שלוש חיישני טמפרטורה ותאורה שמפוזרים בשלושה קצוות במערכת.</w:t>
-      </w:r>
-    </w:p>
-    <w:p>
-      <w:pPr>
-        <w:rPr>
-          <w:rtl/>
-        </w:rPr>
-      </w:pPr>
-    </w:p>
-    <w:p>
-      <w:pPr>
-        <w:rPr>
-          <w:rtl/>
-        </w:rPr>
-      </w:pPr>
-    </w:p>
-    <w:p>
-      <w:pPr>
-        <w:rPr>
-          <w:rtl/>
-        </w:rPr>
-      </w:pPr>
-    </w:p>
-    <w:p>
-      <w:pPr>
-        <w:rPr>
-          <w:rtl/>
-        </w:rPr>
-      </w:pPr>
-    </w:p>
-    <w:p>
-      <w:pPr>
-        <w:rPr>
-          <w:rtl/>
-        </w:rPr>
-      </w:pPr>
-    </w:p>
-    <w:p>
-      <w:pPr>
-        <w:rPr>
-          <w:rtl/>
-        </w:rPr>
-      </w:pPr>
-    </w:p>
-    <w:p>
-      <w:pPr>
-        <w:pStyle w:val="2"/>
-        <w:rPr>
-          <w:rtl/>
-        </w:rPr>
-      </w:pPr>
-      <w:r>
-        <w:rPr>
-          <w:rFonts w:hint="cs"/>
-          <w:rtl/>
-        </w:rPr>
-        <w:lastRenderedPageBreak/>
-        <w:t>תרשים המלבנים</w:t>
-      </w:r>
-    </w:p>
-    <w:p>
-      <w:pPr>
-        <w:rPr>
-          <w:rtl/>
-        </w:rPr>
-      </w:pPr>
-      <w:r>
-        <w:rPr>
-          <w:rFonts w:hint="cs"/>
-          <w:rtl/>
-        </w:rPr>
-        <w:t>//בתהליך</w:t>
-      </w:r>
-    </w:p>
-    <w:p>
-      <w:pPr>
-        <w:pStyle w:val="2"/>
-        <w:rPr>
-          <w:rtl/>
-        </w:rPr>
-      </w:pPr>
-      <w:r>
-        <w:rPr>
-          <w:rFonts w:hint="cs"/>
-          <w:rtl/>
-        </w:rPr>
-        <w:t>טיוטה לשרטוט חשמלי</w:t>
-      </w:r>
-    </w:p>
-    <w:p>
-      <w:pPr>
-        <w:rPr>
-          <w:rtl/>
-        </w:rPr>
-      </w:pPr>
-      <w:r>
-        <w:rPr>
-          <w:rFonts w:hint="cs"/>
-          <w:rtl/>
-        </w:rPr>
-        <w:t>//בתהליך</w:t>
-      </w:r>
-    </w:p>
-    <w:p>
-      <w:pPr>
-        <w:pStyle w:val="2"/>
-        <w:rPr>
-          <w:rtl/>
-        </w:rPr>
-      </w:pPr>
-      <w:r>
-        <w:rPr>
-          <w:rFonts w:hint="cs"/>
-          <w:rtl/>
-        </w:rPr>
-        <w:t>רשימת הרכיבים</w:t>
-      </w:r>
-    </w:p>
-    <w:p>
-      <w:pPr>
-        <w:pStyle w:val="a7"/>
-        <w:rPr>
-          <w:rtl/>
-        </w:rPr>
-      </w:pPr>
-      <w:r>
-        <w:rPr>
-          <w:rFonts w:hint="cs"/>
-          <w:rtl/>
-        </w:rPr>
-        <w:t>/בתהליך</w:t>
-      </w:r>
-    </w:p>
-    <w:p>
-      <w:pPr>
-        <w:pStyle w:val="a7"/>
-        <w:rPr>
-          <w:rtl/>
-        </w:rPr>
-      </w:pPr>
-    </w:p>
-    <w:p>
-      <w:pPr>
-        <w:pStyle w:val="a7"/>
-        <w:rPr>
-          <w:rtl/>
-        </w:rPr>
-      </w:pPr>
-    </w:p>
-    <w:p>
-      <w:pPr>
-        <w:pStyle w:val="a7"/>
-        <w:rPr>
-          <w:rtl/>
-        </w:rPr>
-      </w:pPr>
-    </w:p>
-    <w:p>
-      <w:pPr>
-        <w:pStyle w:val="a7"/>
-        <w:rPr>
-          <w:rtl/>
-        </w:rPr>
-      </w:pPr>
-    </w:p>
-    <w:p>
-      <w:pPr>
-        <w:pStyle w:val="a7"/>
-        <w:rPr>
-          <w:rtl/>
-        </w:rPr>
-      </w:pPr>
-    </w:p>
-    <w:p>
-      <w:pPr>
-        <w:pStyle w:val="a7"/>
-        <w:rPr>
-          <w:rtl/>
-        </w:rPr>
-      </w:pPr>
-    </w:p>
-    <w:p>
-      <w:pPr>
-        <w:pStyle w:val="a7"/>
-        <w:rPr>
-          <w:rtl/>
-        </w:rPr>
-      </w:pPr>
-    </w:p>
-    <w:p>
-      <w:pPr>
-        <w:pStyle w:val="a7"/>
-        <w:rPr>
-          <w:rtl/>
-        </w:rPr>
-      </w:pPr>
-    </w:p>
-    <w:p>
-      <w:pPr>
-        <w:pStyle w:val="a7"/>
-        <w:rPr>
-          <w:rtl/>
-        </w:rPr>
-      </w:pPr>
-    </w:p>
-    <w:p>
-      <w:pPr>
-        <w:pStyle w:val="a7"/>
-        <w:rPr>
-          <w:rtl/>
-        </w:rPr>
-      </w:pPr>
-    </w:p>
-    <w:p>
-      <w:pPr>
-        <w:pStyle w:val="a7"/>
-        <w:rPr>
-          <w:rtl/>
-        </w:rPr>
-      </w:pPr>
-    </w:p>
-    <w:p>
-      <w:pPr>
-        <w:pStyle w:val="a7"/>
-        <w:rPr>
-          <w:rtl/>
-        </w:rPr>
-      </w:pPr>
-    </w:p>
-    <w:p>
-      <w:pPr>
-        <w:pStyle w:val="a7"/>
-        <w:rPr>
-          <w:rtl/>
-        </w:rPr>
-      </w:pPr>
-    </w:p>
-    <w:p>
-      <w:pPr>
-        <w:pStyle w:val="a7"/>
-        <w:rPr>
-          <w:rtl/>
-        </w:rPr>
-      </w:pPr>
-    </w:p>
-    <w:p>
-      <w:pPr>
-        <w:pStyle w:val="a7"/>
-        <w:rPr>
-          <w:rtl/>
-        </w:rPr>
-      </w:pPr>
-    </w:p>
-    <w:p>
-      <w:pPr>
-        <w:pStyle w:val="a7"/>
-        <w:rPr>
-          <w:rtl/>
-        </w:rPr>
-      </w:pPr>
-    </w:p>
-    <w:p>
-      <w:pPr>
-        <w:pStyle w:val="a7"/>
-        <w:rPr>
-          <w:rtl/>
-        </w:rPr>
-      </w:pPr>
-    </w:p>
-    <w:p>
-      <w:pPr>
-        <w:pStyle w:val="a7"/>
-        <w:rPr>
-          <w:rtl/>
-        </w:rPr>
-      </w:pPr>
-    </w:p>
-    <w:p>
-      <w:pPr>
-        <w:pStyle w:val="a7"/>
-        <w:rPr>
-          <w:rtl/>
-        </w:rPr>
-      </w:pPr>
-    </w:p>
-    <w:p>
-      <w:pPr>
-        <w:pStyle w:val="a7"/>
-        <w:rPr>
-          <w:rtl/>
-        </w:rPr>
-      </w:pPr>
-    </w:p>
-    <w:p>
-      <w:pPr>
-        <w:pStyle w:val="a7"/>
-        <w:rPr>
-          <w:rtl/>
-        </w:rPr>
-      </w:pPr>
-    </w:p>
-    <w:p>
-      <w:pPr>
-        <w:pStyle w:val="a7"/>
-        <w:rPr>
-          <w:rtl/>
-        </w:rPr>
-      </w:pPr>
-    </w:p>
-    <w:p>
-      <w:pPr>
-        <w:pStyle w:val="a7"/>
-        <w:rPr>
-          <w:rtl/>
-        </w:rPr>
-      </w:pPr>
-    </w:p>
-    <w:p>
-      <w:pPr>
-        <w:pStyle w:val="a7"/>
-        <w:rPr>
-          <w:rtl/>
-        </w:rPr>
-      </w:pPr>
-    </w:p>
-    <w:p>
-      <w:pPr>
-        <w:pStyle w:val="a7"/>
-        <w:rPr>
-          <w:rtl/>
-        </w:rPr>
-      </w:pPr>
-    </w:p>
-    <w:p>
-      <w:pPr>
-        <w:pStyle w:val="a7"/>
-        <w:rPr>
-          <w:rtl/>
-        </w:rPr>
-      </w:pPr>
-    </w:p>
-    <w:p>
-      <w:pPr>
-        <w:pStyle w:val="a7"/>
-        <w:rPr>
-          <w:rtl/>
-        </w:rPr>
-      </w:pPr>
-    </w:p>
-    <w:p>
-      <w:pPr>
-        <w:pStyle w:val="a7"/>
-        <w:rPr>
-          <w:rtl/>
-        </w:rPr>
-      </w:pPr>
-    </w:p>
-    <w:p>
-      <w:pPr>
-        <w:pStyle w:val="a7"/>
-        <w:rPr>
-          <w:rtl/>
-        </w:rPr>
-      </w:pPr>
-    </w:p>
-    <w:p>
-      <w:pPr>
-        <w:pStyle w:val="a7"/>
-        <w:rPr>
-          <w:rtl/>
-        </w:rPr>
-      </w:pPr>
-    </w:p>
-    <w:p>
-      <w:pPr>
-        <w:pStyle w:val="a7"/>
-        <w:rPr>
-          <w:rtl/>
-        </w:rPr>
-      </w:pPr>
-    </w:p>
-    <w:p>
-      <w:pPr>
-        <w:pStyle w:val="a7"/>
-        <w:rPr>
-          <w:rtl/>
-        </w:rPr>
-      </w:pPr>
-    </w:p>
-    <w:p>
-      <w:pPr>
-        <w:pStyle w:val="a7"/>
-        <w:rPr>
-          <w:rtl/>
-        </w:rPr>
-      </w:pPr>
-    </w:p>
-    <w:p>
-      <w:pPr>
-        <w:pStyle w:val="a7"/>
-        <w:rPr>
-          <w:rtl/>
-        </w:rPr>
-      </w:pPr>
-    </w:p>
-    <w:p>
-      <w:pPr>
-        <w:pStyle w:val="a7"/>
-        <w:rPr>
-          <w:rtl/>
-        </w:rPr>
-      </w:pPr>
-    </w:p>
-    <w:p>
-      <w:pPr>
-        <w:pStyle w:val="a7"/>
-        <w:rPr>
-          <w:rtl/>
-        </w:rPr>
-      </w:pPr>
-    </w:p>
-    <w:p>
-      <w:pPr>
-        <w:pStyle w:val="a7"/>
-        <w:rPr>
-          <w:rtl/>
-        </w:rPr>
-      </w:pPr>
-    </w:p>
-    <w:p>
-      <w:pPr>
-        <w:pStyle w:val="a7"/>
-        <w:rPr>
-          <w:rtl/>
-        </w:rPr>
-      </w:pPr>
-    </w:p>
-    <w:p>
-      <w:pPr>
-        <w:pStyle w:val="a7"/>
-        <w:rPr>
-          <w:rtl/>
-        </w:rPr>
-      </w:pPr>
-    </w:p>
-    <w:p>
-      <w:pPr>
-        <w:pStyle w:val="a7"/>
-        <w:rPr>
-          <w:rtl/>
-        </w:rPr>
-      </w:pPr>
-    </w:p>
-    <w:p>
-      <w:pPr>
-        <w:pStyle w:val="a7"/>
-        <w:rPr>
-          <w:rtl/>
-        </w:rPr>
-      </w:pPr>
-    </w:p>
-    <w:p>
-      <w:pPr>
-        <w:pStyle w:val="a7"/>
-        <w:rPr>
-          <w:rtl/>
-        </w:rPr>
-      </w:pPr>
-    </w:p>
-    <w:p>
-      <w:pPr>
-        <w:pStyle w:val="a7"/>
-        <w:rPr>
-          <w:rtl/>
-        </w:rPr>
-      </w:pPr>
-    </w:p>
-    <w:p>
-      <w:pPr>
-        <w:pStyle w:val="a7"/>
-        <w:rPr>
-          <w:rtl/>
-        </w:rPr>
-      </w:pPr>
-    </w:p>
-    <w:p>
-      <w:pPr>
-        <w:pStyle w:val="a7"/>
-        <w:rPr>
-          <w:rtl/>
-        </w:rPr>
-      </w:pPr>
-    </w:p>
-    <w:p>
-      <w:pPr>
-        <w:pStyle w:val="a7"/>
-        <w:rPr>
-          <w:rtl/>
-        </w:rPr>
-      </w:pPr>
-    </w:p>
-    <w:p>
-      <w:pPr>
-        <w:pStyle w:val="a7"/>
-        <w:rPr>
-          <w:rtl/>
-        </w:rPr>
-      </w:pPr>
-    </w:p>
-    <w:p>
-      <w:pPr>
-        <w:pStyle w:val="1"/>
-        <w:rPr>
-          <w:rtl/>
-        </w:rPr>
-      </w:pPr>
-      <w:r>
-        <w:rPr>
-          <w:rFonts w:hint="cs"/>
-          <w:rtl/>
-        </w:rPr>
-        <w:lastRenderedPageBreak/>
-        <w:t>שרטוט חשמלי סופי</w:t>
-      </w:r>
-    </w:p>
-    <w:p>
-      <w:pPr>
-        <w:rPr>
-          <w:rtl/>
-        </w:rPr>
-      </w:pPr>
-      <w:r>
-        <w:rPr>
-          <w:rFonts w:hint="cs"/>
-          <w:rtl/>
-        </w:rPr>
-        <w:t>//</w:t>
-      </w:r>
-      <w:proofErr w:type="spellStart"/>
-      <w:r>
-        <w:rPr>
-          <w:rFonts w:hint="cs"/>
-          <w:rtl/>
-        </w:rPr>
-        <w:t>פריצינג</w:t>
-      </w:r>
-      <w:proofErr w:type="spellEnd"/>
-      <w:r>
-        <w:rPr>
-          <w:rFonts w:hint="cs"/>
-          <w:rtl/>
-        </w:rPr>
-        <w:t xml:space="preserve"> בתהליך</w:t>
-      </w:r>
-      <w:r>
-        <w:rPr>
-          <w:rFonts w:hint="cs"/>
-          <w:rtl/>
-        </w:rPr>
-        <w:t xml:space="preserve"> </w:t>
-      </w:r>
-      <w:r>
-        <w:rPr>
-          <w:rFonts w:hint="cs"/>
-          <w:rtl/>
-        </w:rPr>
-        <w:t>(קורס כל הזמן)</w:t>
-      </w:r>
-    </w:p>
-    <w:p>
-      <w:pPr>
-        <w:rPr>
-          <w:rtl/>
-        </w:rPr>
-      </w:pPr>
-    </w:p>
-    <w:p>
-      <w:pPr>
-        <w:rPr>
-          <w:rtl/>
-        </w:rPr>
-      </w:pPr>
-    </w:p>
-    <w:p>
-      <w:pPr>
-        <w:rPr>
-          <w:rtl/>
-        </w:rPr>
-      </w:pPr>
-    </w:p>
-    <w:p>
-      <w:pPr>
-        <w:rPr>
-          <w:rtl/>
-        </w:rPr>
-      </w:pPr>
-    </w:p>
-    <w:p>
-      <w:pPr>
-        <w:rPr>
-          <w:rtl/>
-        </w:rPr>
-      </w:pPr>
-    </w:p>
-    <w:p>
-      <w:pPr>
-        <w:rPr>
-          <w:rtl/>
-        </w:rPr>
-      </w:pPr>
-    </w:p>
-    <w:p>
-      <w:pPr>
-        <w:rPr>
-          <w:rtl/>
-        </w:rPr>
-      </w:pPr>
-    </w:p>
-    <w:p>
-      <w:pPr>
-        <w:rPr>
-          <w:rtl/>
-        </w:rPr>
-      </w:pPr>
-    </w:p>
-    <w:p>
-      <w:pPr>
-        <w:rPr>
-          <w:rtl/>
-        </w:rPr>
-      </w:pPr>
-    </w:p>
-    <w:p>
-      <w:pPr>
-        <w:rPr>
-          <w:rtl/>
-        </w:rPr>
-      </w:pPr>
-    </w:p>
-    <w:p>
-      <w:pPr>
-        <w:rPr>
-          <w:rtl/>
-        </w:rPr>
-      </w:pPr>
-    </w:p>
-    <w:p>
-      <w:pPr>
-        <w:rPr>
-          <w:rtl/>
-        </w:rPr>
-      </w:pPr>
-    </w:p>
-    <w:p>
-      <w:pPr>
-        <w:rPr>
-          <w:rtl/>
-        </w:rPr>
-      </w:pPr>
-    </w:p>
-    <w:p>
-      <w:pPr>
-        <w:rPr>
-          <w:rtl/>
-        </w:rPr>
-      </w:pPr>
-    </w:p>
-    <w:p>
-      <w:pPr>
-        <w:rPr>
-          <w:rtl/>
-        </w:rPr>
-      </w:pPr>
-    </w:p>
-    <w:p>
-      <w:pPr>
-        <w:rPr>
-          <w:rtl/>
-        </w:rPr>
-      </w:pPr>
-    </w:p>
-    <w:p>
-      <w:pPr>
-        <w:rPr>
-          <w:rtl/>
-        </w:rPr>
-      </w:pPr>
-    </w:p>
-    <w:p>
-      <w:pPr>
-        <w:rPr>
-          <w:rtl/>
-        </w:rPr>
-      </w:pPr>
-    </w:p>
-    <w:p>
-      <w:pPr>
-        <w:rPr>
-          <w:rtl/>
-        </w:rPr>
-      </w:pPr>
-    </w:p>
-    <w:p>
-      <w:pPr>
-        <w:rPr>
-          <w:rtl/>
-        </w:rPr>
-      </w:pPr>
-    </w:p>
-    <w:p>
-      <w:pPr>
-        <w:rPr>
-          <w:rtl/>
-        </w:rPr>
-      </w:pPr>
-    </w:p>
-    <w:p>
-      <w:pPr>
-        <w:rPr>
-          <w:rtl/>
-        </w:rPr>
-      </w:pPr>
-    </w:p>
-    <w:p>
-      <w:pPr>
-        <w:rPr>
-          <w:rtl/>
-        </w:rPr>
-      </w:pPr>
-    </w:p>
-    <w:p>
-      <w:pPr>
-        <w:rPr>
-          <w:rtl/>
-        </w:rPr>
-      </w:pPr>
-    </w:p>
-    <w:p>
-      <w:pPr>
-        <w:rPr>
-          <w:rtl/>
-        </w:rPr>
-      </w:pPr>
-    </w:p>
-    <w:p>
-      <w:pPr>
-        <w:rPr>
-          <w:rtl/>
-        </w:rPr>
-      </w:pPr>
-    </w:p>
-    <w:p>
-      <w:pPr>
-        <w:rPr>
-          <w:rtl/>
-        </w:rPr>
-      </w:pPr>
-    </w:p>
-    <w:p>
-      <w:pPr>
-        <w:rPr>
-          <w:rtl/>
-        </w:rPr>
-      </w:pPr>
-    </w:p>
-    <w:p>
-      <w:pPr>
-        <w:rPr>
-          <w:rtl/>
-        </w:rPr>
-      </w:pPr>
-    </w:p>
-    <w:p>
-      <w:pPr>
-        <w:rPr>
-          <w:rtl/>
-        </w:rPr>
-      </w:pPr>
-    </w:p>
-    <w:p>
-      <w:pPr>
-        <w:rPr>
-          <w:rtl/>
-        </w:rPr>
-      </w:pPr>
-    </w:p>
-    <w:p>
-      <w:pPr>
-        <w:rPr>
-          <w:rtl/>
-        </w:rPr>
-      </w:pPr>
-    </w:p>
-    <w:p>
-      <w:pPr>
-        <w:pStyle w:val="1"/>
-        <w:rPr>
-          <w:rtl/>
-        </w:rPr>
-      </w:pPr>
-      <w:r>
-        <w:rPr>
-          <w:rFonts w:hint="cs"/>
-          <w:rtl/>
-        </w:rPr>
-        <w:t>תיעוד</w:t>
-      </w:r>
-    </w:p>
-    <w:p>
-      <w:pPr>
-        <w:rPr>
-          <w:rtl/>
-        </w:rPr>
-      </w:pPr>
-      <w:r>
-        <w:rPr>
-          <w:rFonts w:hint="cs"/>
-          <w:rtl/>
-        </w:rPr>
-        <w:t xml:space="preserve">מתוך יומן </w:t>
-      </w:r>
-      <w:proofErr w:type="spellStart"/>
-      <w:r>
-        <w:rPr>
-          <w:rFonts w:hint="cs"/>
-          <w:rtl/>
-        </w:rPr>
-        <w:t>הפרוייקט</w:t>
-      </w:r>
-      <w:proofErr w:type="spellEnd"/>
-    </w:p>
-    <w:p>
-      <w:pPr>
-        <w:rPr>
-          <w:rtl/>
-        </w:rPr>
-      </w:pPr>
-    </w:p>
-    <w:p>
-      <w:pPr>
-        <w:rPr>
-          <w:rtl/>
-        </w:rPr>
-      </w:pPr>
-    </w:p>
-    <w:p>
-      <w:pPr>
-        <w:rPr>
-          <w:rtl/>
-        </w:rPr>
-      </w:pPr>
-    </w:p>
-    <w:p>
-      <w:pPr>
-        <w:rPr>
-          <w:rtl/>
-        </w:rPr>
-      </w:pPr>
-    </w:p>
-    <w:p>
-      <w:pPr>
-        <w:rPr>
-          <w:rtl/>
-        </w:rPr>
-      </w:pPr>
-    </w:p>
-    <w:p>
-      <w:pPr>
-        <w:rPr>
-          <w:rtl/>
-        </w:rPr>
-      </w:pPr>
-    </w:p>
-    <w:p>
-      <w:pPr>
-        <w:rPr>
-          <w:rtl/>
-        </w:rPr>
-      </w:pPr>
-    </w:p>
-    <w:p>
-      <w:pPr>
-        <w:rPr>
-          <w:rtl/>
-        </w:rPr>
-      </w:pPr>
-    </w:p>
-    <w:p>
-      <w:pPr>
-        <w:rPr>
-          <w:rtl/>
-        </w:rPr>
-      </w:pPr>
-    </w:p>
-    <w:p>
-      <w:pPr>
-        <w:rPr>
-          <w:rtl/>
-        </w:rPr>
-      </w:pPr>
-    </w:p>
-    <w:p>
-      <w:pPr>
-        <w:rPr>
-          <w:rtl/>
-        </w:rPr>
-      </w:pPr>
-    </w:p>
-    <w:p>
-      <w:pPr>
-        <w:rPr>
-          <w:rtl/>
-        </w:rPr>
-      </w:pPr>
-    </w:p>
-    <w:p>
-      <w:pPr>
-        <w:rPr>
-          <w:rtl/>
-        </w:rPr>
-      </w:pPr>
-    </w:p>
-    <w:p>
-      <w:pPr>
-        <w:rPr>
-          <w:rtl/>
-        </w:rPr>
-      </w:pPr>
-    </w:p>
-    <w:p>
-      <w:pPr>
-        <w:rPr>
-          <w:rtl/>
-        </w:rPr>
-      </w:pPr>
-    </w:p>
-    <w:p>
-      <w:pPr>
-        <w:rPr>
-          <w:rtl/>
-        </w:rPr>
-      </w:pPr>
-    </w:p>
-    <w:p>
-      <w:pPr>
-        <w:rPr>
-          <w:rtl/>
-        </w:rPr>
-      </w:pPr>
-    </w:p>
-    <w:p>
-      <w:pPr>
-        <w:rPr>
-          <w:rtl/>
-        </w:rPr>
-      </w:pPr>
-    </w:p>
-    <w:p>
-      <w:pPr>
-        <w:rPr>
-          <w:rtl/>
-        </w:rPr>
-      </w:pPr>
-    </w:p>
-    <w:p>
-      <w:pPr>
-        <w:rPr>
-          <w:rtl/>
-        </w:rPr>
-      </w:pPr>
-    </w:p>
-    <w:p>
-      <w:pPr>
-        <w:rPr>
-          <w:rtl/>
-        </w:rPr>
-      </w:pPr>
-    </w:p>
-    <w:p>
-      <w:pPr>
-        <w:rPr>
-          <w:rtl/>
-        </w:rPr>
-      </w:pPr>
-    </w:p>
-    <w:p>
-      <w:pPr>
-        <w:rPr>
-          <w:rtl/>
-        </w:rPr>
-      </w:pPr>
-    </w:p>
-    <w:p>
-      <w:pPr>
-        <w:rPr>
-          <w:rtl/>
-        </w:rPr>
-      </w:pPr>
-    </w:p>
-    <w:p>
-      <w:pPr>
-        <w:rPr>
-          <w:rtl/>
-        </w:rPr>
-      </w:pPr>
-    </w:p>
-    <w:p>
-      <w:pPr>
-        <w:rPr>
-          <w:rtl/>
-        </w:rPr>
-      </w:pPr>
-    </w:p>
-    <w:p>
-      <w:pPr>
-        <w:rPr>
-          <w:rtl/>
-        </w:rPr>
-      </w:pPr>
-    </w:p>
-    <w:p>
-      <w:pPr>
-        <w:rPr>
-          <w:rtl/>
-        </w:rPr>
-      </w:pPr>
-    </w:p>
-    <w:p>
-      <w:pPr>
-        <w:rPr>
-          <w:rtl/>
-        </w:rPr>
-      </w:pPr>
-    </w:p>
-    <w:p>
-      <w:pPr>
-        <w:rPr>
-          <w:rtl/>
-        </w:rPr>
-      </w:pPr>
-    </w:p>
-    <w:p>
-      <w:pPr>
-        <w:pStyle w:val="1"/>
-        <w:rPr>
-          <w:rtl/>
-        </w:rPr>
-      </w:pPr>
-      <w:r>
-        <w:rPr>
-          <w:rFonts w:hint="cs"/>
-          <w:rtl/>
-        </w:rPr>
-        <w:lastRenderedPageBreak/>
+    </w:p>
+    <w:p>
+      <w:pPr>
+        <w:rPr>
+          <w:rtl/>
+        </w:rPr>
+      </w:pPr>
+    </w:p>
+    <w:p>
+      <w:pPr>
+        <w:rPr>
+          <w:rtl/>
+        </w:rPr>
+      </w:pPr>
+    </w:p>
+    <w:p>
+      <w:pPr>
+        <w:rPr>
+          <w:rtl/>
+        </w:rPr>
+      </w:pPr>
+    </w:p>
+    <w:p>
+      <w:pPr>
+        <w:rPr>
+          <w:rtl/>
+        </w:rPr>
+      </w:pPr>
+    </w:p>
+    <w:p>
+      <w:pPr>
+        <w:rPr>
+          <w:rtl/>
+        </w:rPr>
+      </w:pPr>
+    </w:p>
+    <w:p>
+      <w:pPr>
+        <w:rPr>
+          <w:rtl/>
+        </w:rPr>
+      </w:pPr>
+    </w:p>
+    <w:p>
+      <w:pPr>
+        <w:rPr>
+          <w:rtl/>
+        </w:rPr>
+      </w:pPr>
+    </w:p>
+    <w:p>
+      <w:pPr>
+        <w:rPr>
+          <w:rtl/>
+        </w:rPr>
+      </w:pPr>
+    </w:p>
+    <w:p>
+      <w:pPr>
+        <w:rPr>
+          <w:rtl/>
+        </w:rPr>
+      </w:pPr>
+    </w:p>
+    <w:p>
+      <w:pPr>
+        <w:rPr>
+          <w:rtl/>
+        </w:rPr>
+      </w:pPr>
+    </w:p>
+    <w:p>
+      <w:pPr>
+        <w:rPr>
+          <w:rtl/>
+        </w:rPr>
+      </w:pPr>
+    </w:p>
+    <w:p>
+      <w:pPr>
+        <w:rPr>
+          <w:rtl/>
+        </w:rPr>
+      </w:pPr>
+    </w:p>
+    <w:p>
+      <w:pPr>
+        <w:rPr>
+          <w:rtl/>
+        </w:rPr>
+      </w:pPr>
+    </w:p>
+    <w:p>
+      <w:pPr>
+        <w:rPr>
+          <w:rtl/>
+        </w:rPr>
+      </w:pPr>
+    </w:p>
+    <w:p>
+      <w:pPr>
+        <w:rPr>
+          <w:rtl/>
+        </w:rPr>
+      </w:pPr>
+    </w:p>
+    <w:p>
+      <w:pPr>
+        <w:rPr>
+          <w:rtl/>
+        </w:rPr>
+      </w:pPr>
+    </w:p>
+    <w:p>
+      <w:pPr>
+        <w:rPr>
+          <w:rtl/>
+        </w:rPr>
+      </w:pPr>
+    </w:p>
+    <w:p>
+      <w:pPr>
+        <w:rPr>
+          <w:rtl/>
+        </w:rPr>
+      </w:pPr>
+    </w:p>
+    <w:p>
+      <w:pPr>
+        <w:rPr>
+          <w:rtl/>
+        </w:rPr>
+      </w:pPr>
+    </w:p>
+    <w:p>
+      <w:pPr>
+        <w:rPr>
+          <w:rtl/>
+        </w:rPr>
+      </w:pPr>
+    </w:p>
+    <w:p>
+      <w:pPr>
+        <w:rPr>
+          <w:rtl/>
+        </w:rPr>
+      </w:pPr>
+    </w:p>
+    <w:p>
+      <w:pPr>
+        <w:rPr>
+          <w:rtl/>
+        </w:rPr>
+      </w:pPr>
+    </w:p>
+    <w:p>
+      <w:pPr>
+        <w:rPr>
+          <w:rtl/>
+        </w:rPr>
+      </w:pPr>
+    </w:p>
+    <w:p>
+      <w:pPr>
+        <w:rPr>
+          <w:rtl/>
+        </w:rPr>
+      </w:pPr>
+    </w:p>
+    <w:p>
+      <w:pPr>
+        <w:rPr>
+          <w:rtl/>
+        </w:rPr>
+      </w:pPr>
+    </w:p>
+    <w:p>
+      <w:pPr>
+        <w:rPr>
+          <w:rtl/>
+        </w:rPr>
+      </w:pPr>
+    </w:p>
+    <w:p>
+      <w:pPr>
+        <w:rPr>
+          <w:rtl/>
+        </w:rPr>
+      </w:pPr>
+    </w:p>
+    <w:p>
+      <w:pPr>
+        <w:rPr>
+          <w:rtl/>
+        </w:rPr>
+      </w:pPr>
+    </w:p>
+    <w:p>
+      <w:pPr>
+        <w:rPr>
+          <w:rtl/>
+        </w:rPr>
+      </w:pPr>
+    </w:p>
+    <w:p>
+      <w:pPr>
+        <w:rPr>
+          <w:rtl/>
+        </w:rPr>
+      </w:pPr>
+    </w:p>
+    <w:p>
+      <w:pPr>
+        <w:pStyle w:val="Heading1"/>
+        <w:rPr>
+          <w:rtl/>
+        </w:rPr>
+      </w:pPr>
+      <w:r>
+        <w:rPr>
+          <w:rFonts w:hint="cs"/>
+          <w:rtl/>
+        </w:rPr>
         <w:t>מימוש תוכנה גרסה סופית</w:t>
       </w:r>
     </w:p>
@@ -2752,17 +2845,16 @@
     </w:p>
     <w:p>
       <w:pPr>
-        <w:pStyle w:val="1"/>
-        <w:rPr>
-          <w:rtl/>
-        </w:rPr>
-      </w:pPr>
-      <w:r>
-        <w:rPr>
-          <w:rFonts w:hint="cs"/>
-          <w:rtl/>
-        </w:rPr>
-        <w:lastRenderedPageBreak/>
+        <w:pStyle w:val="Heading1"/>
+        <w:rPr>
+          <w:rtl/>
+        </w:rPr>
+      </w:pPr>
+      <w:r>
+        <w:rPr>
+          <w:rFonts w:hint="cs"/>
+          <w:rtl/>
+        </w:rPr>
         <w:t>רפלקציה על התהליך ועל התוצר</w:t>
       </w:r>
     </w:p>
@@ -2992,17 +3084,16 @@
     </w:p>
     <w:p>
       <w:pPr>
-        <w:pStyle w:val="1"/>
-        <w:rPr>
-          <w:rtl/>
-        </w:rPr>
-      </w:pPr>
-      <w:r>
-        <w:rPr>
-          <w:rFonts w:hint="cs"/>
-          <w:rtl/>
-        </w:rPr>
-        <w:lastRenderedPageBreak/>
+        <w:pStyle w:val="Heading1"/>
+        <w:rPr>
+          <w:rtl/>
+        </w:rPr>
+      </w:pPr>
+      <w:r>
+        <w:rPr>
+          <w:rFonts w:hint="cs"/>
+          <w:rtl/>
+        </w:rPr>
         <w:t>נספחים</w:t>
       </w:r>
     </w:p>
@@ -3062,7 +3153,7 @@
     <w:sdtContent>
       <w:p>
         <w:pPr>
-          <w:pStyle w:val="a5"/>
+          <w:pStyle w:val="Footer"/>
         </w:pPr>
         <w:r>
           <w:fldChar w:fldCharType="begin"/>
@@ -3088,7 +3179,7 @@
   </w:sdt>
   <w:p>
     <w:pPr>
-      <w:pStyle w:val="a5"/>
+      <w:pStyle w:val="Footer"/>
     </w:pPr>
   </w:p>
 </w:ftr>
@@ -3508,7 +3599,7 @@
     <w:lsdException w:name="Unresolved Mention" w:semiHidden="1" w:unhideWhenUsed="1"/>
     <w:lsdException w:name="Smart Link" w:semiHidden="1" w:unhideWhenUsed="1"/>
   </w:latentStyles>
-  <w:style w:type="paragraph" w:default="1" w:styleId="a">
+  <w:style w:type="paragraph" w:default="1" w:styleId="Normal">
     <w:name w:val="Normal"/>
     <w:qFormat/>
     <w:rsid w:val="00E226C5"/>
@@ -3521,10 +3612,10 @@
       <w:szCs w:val="24"/>
     </w:rPr>
   </w:style>
-  <w:style w:type="paragraph" w:styleId="1">
+  <w:style w:type="paragraph" w:styleId="Heading1">
     <w:name w:val="heading 1"/>
-    <w:basedOn w:val="a"/>
-    <w:link w:val="10"/>
+    <w:basedOn w:val="Normal"/>
+    <w:link w:val="Heading1Char"/>
     <w:uiPriority w:val="9"/>
     <w:qFormat/>
     <w:rsid w:val="007E446E"/>
@@ -3540,11 +3631,11 @@
       <w:szCs w:val="36"/>
     </w:rPr>
   </w:style>
-  <w:style w:type="paragraph" w:styleId="2">
+  <w:style w:type="paragraph" w:styleId="Heading2">
     <w:name w:val="heading 2"/>
-    <w:basedOn w:val="a"/>
-    <w:next w:val="a"/>
-    <w:link w:val="20"/>
+    <w:basedOn w:val="Normal"/>
+    <w:next w:val="Normal"/>
+    <w:link w:val="Heading2Char"/>
     <w:uiPriority w:val="9"/>
     <w:unhideWhenUsed/>
     <w:qFormat/>
@@ -3563,13 +3654,13 @@
       <w:szCs w:val="28"/>
     </w:rPr>
   </w:style>
-  <w:style w:type="character" w:default="1" w:styleId="a0">
+  <w:style w:type="character" w:default="1" w:styleId="DefaultParagraphFont">
     <w:name w:val="Default Paragraph Font"/>
     <w:uiPriority w:val="1"/>
     <w:semiHidden/>
     <w:unhideWhenUsed/>
   </w:style>
-  <w:style w:type="table" w:default="1" w:styleId="a1">
+  <w:style w:type="table" w:default="1" w:styleId="TableNormal">
     <w:name w:val="Normal Table"/>
     <w:uiPriority w:val="99"/>
     <w:semiHidden/>
@@ -3584,16 +3675,16 @@
       </w:tblCellMar>
     </w:tblPr>
   </w:style>
-  <w:style w:type="numbering" w:default="1" w:styleId="a2">
+  <w:style w:type="numbering" w:default="1" w:styleId="NoList">
     <w:name w:val="No List"/>
     <w:uiPriority w:val="99"/>
     <w:semiHidden/>
     <w:unhideWhenUsed/>
   </w:style>
-  <w:style w:type="character" w:customStyle="1" w:styleId="10">
-    <w:name w:val="כותרת 1 תו"/>
-    <w:basedOn w:val="a0"/>
-    <w:link w:val="1"/>
+  <w:style w:type="character" w:customStyle="1" w:styleId="Heading1Char">
+    <w:name w:val="Heading 1 Char"/>
+    <w:basedOn w:val="DefaultParagraphFont"/>
+    <w:link w:val="Heading1"/>
     <w:uiPriority w:val="9"/>
     <w:rsid w:val="007E446E"/>
     <w:rPr>
@@ -3606,7 +3697,7 @@
   </w:style>
   <w:style w:type="paragraph" w:styleId="NormalWeb">
     <w:name w:val="Normal (Web)"/>
-    <w:basedOn w:val="a"/>
+    <w:basedOn w:val="Normal"/>
     <w:uiPriority w:val="99"/>
     <w:semiHidden/>
     <w:unhideWhenUsed/>
@@ -3621,13 +3712,13 @@
   </w:style>
   <w:style w:type="character" w:customStyle="1" w:styleId="apple-tab-span">
     <w:name w:val="apple-tab-span"/>
-    <w:basedOn w:val="a0"/>
+    <w:basedOn w:val="DefaultParagraphFont"/>
     <w:rsid w:val="00EB01F6"/>
   </w:style>
-  <w:style w:type="paragraph" w:styleId="a3">
+  <w:style w:type="paragraph" w:styleId="Header">
     <w:name w:val="header"/>
-    <w:basedOn w:val="a"/>
-    <w:link w:val="a4"/>
+    <w:basedOn w:val="Normal"/>
+    <w:link w:val="HeaderChar"/>
     <w:uiPriority w:val="99"/>
     <w:unhideWhenUsed/>
     <w:rsid w:val="00D431E9"/>
@@ -3639,17 +3730,17 @@
       <w:spacing w:after="0" w:line="240" w:lineRule="auto"/>
     </w:pPr>
   </w:style>
-  <w:style w:type="character" w:customStyle="1" w:styleId="a4">
-    <w:name w:val="כותרת עליונה תו"/>
-    <w:basedOn w:val="a0"/>
-    <w:link w:val="a3"/>
+  <w:style w:type="character" w:customStyle="1" w:styleId="HeaderChar">
+    <w:name w:val="Header Char"/>
+    <w:basedOn w:val="DefaultParagraphFont"/>
+    <w:link w:val="Header"/>
     <w:uiPriority w:val="99"/>
     <w:rsid w:val="00D431E9"/>
   </w:style>
-  <w:style w:type="paragraph" w:styleId="a5">
+  <w:style w:type="paragraph" w:styleId="Footer">
     <w:name w:val="footer"/>
-    <w:basedOn w:val="a"/>
-    <w:link w:val="a6"/>
+    <w:basedOn w:val="Normal"/>
+    <w:link w:val="FooterChar"/>
     <w:uiPriority w:val="99"/>
     <w:unhideWhenUsed/>
     <w:rsid w:val="00D431E9"/>
@@ -3661,17 +3752,17 @@
       <w:spacing w:after="0" w:line="240" w:lineRule="auto"/>
     </w:pPr>
   </w:style>
-  <w:style w:type="character" w:customStyle="1" w:styleId="a6">
-    <w:name w:val="כותרת תחתונה תו"/>
-    <w:basedOn w:val="a0"/>
-    <w:link w:val="a5"/>
+  <w:style w:type="character" w:customStyle="1" w:styleId="FooterChar">
+    <w:name w:val="Footer Char"/>
+    <w:basedOn w:val="DefaultParagraphFont"/>
+    <w:link w:val="Footer"/>
     <w:uiPriority w:val="99"/>
     <w:rsid w:val="00D431E9"/>
   </w:style>
-  <w:style w:type="character" w:customStyle="1" w:styleId="20">
-    <w:name w:val="כותרת 2 תו"/>
-    <w:basedOn w:val="a0"/>
-    <w:link w:val="2"/>
+  <w:style w:type="character" w:customStyle="1" w:styleId="Heading2Char">
+    <w:name w:val="Heading 2 Char"/>
+    <w:basedOn w:val="DefaultParagraphFont"/>
+    <w:link w:val="Heading2"/>
     <w:uiPriority w:val="9"/>
     <w:rsid w:val="007E446E"/>
     <w:rPr>
@@ -3682,7 +3773,7 @@
       <w:szCs w:val="28"/>
     </w:rPr>
   </w:style>
-  <w:style w:type="paragraph" w:styleId="a7">
+  <w:style w:type="paragraph" w:styleId="NoSpacing">
     <w:name w:val="No Spacing"/>
     <w:uiPriority w:val="1"/>
     <w:qFormat/>

</xml_diff>

<commit_message>
Update for the code and the book
עדכון לספר פרוייקט והורדת הסימונים לבדיקה שהיו בקוד
</commit_message>
<xml_diff>
--- a/ספר פרוייקט נוה ששוני.docx
+++ b/ספר פרוייקט נוה ששוני.docx
@@ -234,11 +234,6 @@
       </w:pPr>
     </w:p>
     <w:p>
-      <w:pPr>
-        <w:rPr>
-          <w:rtl/>
-        </w:rPr>
-      </w:pPr>
       <w:r>
         <w:rPr>
           <w:rtl/>
@@ -1563,7 +1558,6 @@
     <w:p>
       <w:pPr>
         <w:rPr>
-          <w:rFonts w:hint="cs"/>
           <w:rtl/>
         </w:rPr>
       </w:pPr>
@@ -1597,7 +1591,7 @@
                     </pic:cNvPicPr>
                   </pic:nvPicPr>
                   <pic:blipFill>
-                    <a:blip r:embed="rId7">
+                    <a:blip r:embed="rId8">
                       <a:extLst>
                         <a:ext uri="{28A0092B-C50C-407E-A947-70E740481C1C}">
                           <a14:useLocalDpi xmlns:a14="http://schemas.microsoft.com/office/drawing/2010/main" val="0"/>
@@ -1824,9 +1818,77 @@
       <w:r>
         <w:rPr>
           <w:rFonts w:hint="cs"/>
-          <w:rtl/>
+          <w:noProof/>
         </w:rPr>
         <w:lastRenderedPageBreak/>
+        <w:drawing>
+          <wp:anchor distT="0" distB="0" distL="114300" distR="114300" simplePos="0" relativeHeight="251659264" behindDoc="0" locked="0" layoutInCell="1" allowOverlap="1" wp14:anchorId="2BAD6DA8" wp14:editId="2939B14C">
+            <wp:simplePos x="0" y="0"/>
+            <wp:positionH relativeFrom="margin">
+              <wp:align>center</wp:align>
+            </wp:positionH>
+            <wp:positionV relativeFrom="paragraph">
+              <wp:posOffset>299502</wp:posOffset>
+            </wp:positionV>
+            <wp:extent cx="7177775" cy="4131585"/>
+            <wp:effectExtent l="0" t="0" r="4445" b="2540"/>
+            <wp:wrapNone/>
+            <wp:docPr id="2" name="תמונה 2"/>
+            <wp:cNvGraphicFramePr>
+              <a:graphicFrameLocks xmlns:a="http://schemas.openxmlformats.org/drawingml/2006/main" noChangeAspect="1"/>
+            </wp:cNvGraphicFramePr>
+            <a:graphic xmlns:a="http://schemas.openxmlformats.org/drawingml/2006/main">
+              <a:graphicData uri="http://schemas.openxmlformats.org/drawingml/2006/picture">
+                <pic:pic xmlns:pic="http://schemas.openxmlformats.org/drawingml/2006/picture">
+                  <pic:nvPicPr>
+                    <pic:cNvPr id="0" name="Picture 1"/>
+                    <pic:cNvPicPr>
+                      <a:picLocks noChangeAspect="1" noChangeArrowheads="1"/>
+                    </pic:cNvPicPr>
+                  </pic:nvPicPr>
+                  <pic:blipFill>
+                    <a:blip r:embed="rId9">
+                      <a:extLst>
+                        <a:ext uri="{28A0092B-C50C-407E-A947-70E740481C1C}">
+                          <a14:useLocalDpi xmlns:a14="http://schemas.microsoft.com/office/drawing/2010/main" val="0"/>
+                        </a:ext>
+                      </a:extLst>
+                    </a:blip>
+                    <a:srcRect/>
+                    <a:stretch>
+                      <a:fillRect/>
+                    </a:stretch>
+                  </pic:blipFill>
+                  <pic:spPr bwMode="auto">
+                    <a:xfrm>
+                      <a:off x="0" y="0"/>
+                      <a:ext cx="7177775" cy="4131585"/>
+                    </a:xfrm>
+                    <a:prstGeom prst="rect">
+                      <a:avLst/>
+                    </a:prstGeom>
+                    <a:noFill/>
+                    <a:ln>
+                      <a:noFill/>
+                    </a:ln>
+                  </pic:spPr>
+                </pic:pic>
+              </a:graphicData>
+            </a:graphic>
+            <wp14:sizeRelH relativeFrom="page">
+              <wp14:pctWidth>0</wp14:pctWidth>
+            </wp14:sizeRelH>
+            <wp14:sizeRelV relativeFrom="page">
+              <wp14:pctHeight>0</wp14:pctHeight>
+            </wp14:sizeRelV>
+          </wp:anchor>
+        </w:drawing>
+      </w:r>
+      <w:r>
+        <w:rPr>
+          <w:rFonts w:hint="cs"/>
+          <w:rtl/>
+        </w:rPr>
         <w:t>תרשים המלבנים</w:t>
       </w:r>
     </w:p>
@@ -1836,225 +1898,525 @@
           <w:rtl/>
         </w:rPr>
       </w:pPr>
-      <w:r>
-        <w:rPr>
-          <w:rFonts w:hint="cs"/>
-          <w:rtl/>
-        </w:rPr>
-        <w:t>//בתהליך</w:t>
-      </w:r>
-    </w:p>
-    <w:p>
-      <w:pPr>
-        <w:rPr>
-          <w:rtl/>
-        </w:rPr>
-      </w:pPr>
-    </w:p>
-    <w:p>
-      <w:pPr>
-        <w:rPr>
-          <w:rtl/>
-        </w:rPr>
-      </w:pPr>
-    </w:p>
-    <w:p>
-      <w:pPr>
-        <w:rPr>
-          <w:rtl/>
-        </w:rPr>
-      </w:pPr>
-    </w:p>
-    <w:p>
-      <w:pPr>
-        <w:rPr>
-          <w:rtl/>
-        </w:rPr>
-      </w:pPr>
-    </w:p>
-    <w:p>
-      <w:pPr>
-        <w:rPr>
-          <w:rtl/>
-        </w:rPr>
-      </w:pPr>
-    </w:p>
-    <w:p>
-      <w:pPr>
-        <w:rPr>
-          <w:rtl/>
-        </w:rPr>
-      </w:pPr>
-    </w:p>
-    <w:p>
-      <w:pPr>
-        <w:rPr>
-          <w:rtl/>
-        </w:rPr>
-      </w:pPr>
-    </w:p>
-    <w:p>
-      <w:pPr>
-        <w:rPr>
-          <w:rtl/>
-        </w:rPr>
-      </w:pPr>
-    </w:p>
-    <w:p>
-      <w:pPr>
-        <w:rPr>
-          <w:rtl/>
-        </w:rPr>
-      </w:pPr>
-    </w:p>
-    <w:p>
-      <w:pPr>
-        <w:rPr>
-          <w:rtl/>
-        </w:rPr>
-      </w:pPr>
-    </w:p>
-    <w:p>
-      <w:pPr>
-        <w:rPr>
-          <w:rtl/>
-        </w:rPr>
-      </w:pPr>
-    </w:p>
-    <w:p>
-      <w:pPr>
-        <w:rPr>
-          <w:rtl/>
-        </w:rPr>
-      </w:pPr>
-    </w:p>
-    <w:p>
-      <w:pPr>
-        <w:rPr>
-          <w:rtl/>
-        </w:rPr>
-      </w:pPr>
-    </w:p>
-    <w:p>
-      <w:pPr>
-        <w:rPr>
-          <w:rtl/>
-        </w:rPr>
-      </w:pPr>
-    </w:p>
-    <w:p>
-      <w:pPr>
-        <w:rPr>
-          <w:rtl/>
-        </w:rPr>
-      </w:pPr>
-    </w:p>
-    <w:p>
-      <w:pPr>
-        <w:rPr>
-          <w:rtl/>
-        </w:rPr>
-      </w:pPr>
-    </w:p>
-    <w:p>
-      <w:pPr>
-        <w:rPr>
-          <w:rtl/>
-        </w:rPr>
-      </w:pPr>
-    </w:p>
-    <w:p>
-      <w:pPr>
-        <w:rPr>
-          <w:rtl/>
-        </w:rPr>
-      </w:pPr>
-    </w:p>
-    <w:p>
-      <w:pPr>
-        <w:rPr>
-          <w:rtl/>
-        </w:rPr>
-      </w:pPr>
-    </w:p>
-    <w:p>
-      <w:pPr>
-        <w:rPr>
-          <w:rtl/>
-        </w:rPr>
-      </w:pPr>
-    </w:p>
-    <w:p>
-      <w:pPr>
-        <w:rPr>
-          <w:rtl/>
-        </w:rPr>
-      </w:pPr>
-    </w:p>
-    <w:p>
-      <w:pPr>
-        <w:rPr>
-          <w:rtl/>
-        </w:rPr>
-      </w:pPr>
-    </w:p>
-    <w:p>
-      <w:pPr>
-        <w:rPr>
-          <w:rtl/>
-        </w:rPr>
-      </w:pPr>
-    </w:p>
-    <w:p>
-      <w:pPr>
-        <w:rPr>
-          <w:rtl/>
-        </w:rPr>
-      </w:pPr>
-    </w:p>
-    <w:p>
-      <w:pPr>
-        <w:rPr>
-          <w:rtl/>
-        </w:rPr>
-      </w:pPr>
-    </w:p>
-    <w:p>
-      <w:pPr>
-        <w:rPr>
-          <w:rtl/>
-        </w:rPr>
-      </w:pPr>
-    </w:p>
-    <w:p>
-      <w:pPr>
-        <w:rPr>
-          <w:rtl/>
-        </w:rPr>
-      </w:pPr>
-    </w:p>
-    <w:p>
-      <w:pPr>
-        <w:rPr>
-          <w:rtl/>
-        </w:rPr>
-      </w:pPr>
-    </w:p>
-    <w:p>
-      <w:pPr>
-        <w:rPr>
-          <w:rtl/>
-        </w:rPr>
-      </w:pPr>
-    </w:p>
-    <w:p>
-      <w:pPr>
-        <w:rPr>
-          <w:rtl/>
-        </w:rPr>
-      </w:pPr>
-    </w:p>
-    <w:p/>
+    </w:p>
+    <w:p>
+      <w:pPr>
+        <w:rPr>
+          <w:rtl/>
+        </w:rPr>
+      </w:pPr>
+    </w:p>
+    <w:p>
+      <w:pPr>
+        <w:rPr>
+          <w:rtl/>
+        </w:rPr>
+      </w:pPr>
+    </w:p>
+    <w:p>
+      <w:pPr>
+        <w:rPr>
+          <w:rtl/>
+        </w:rPr>
+      </w:pPr>
+    </w:p>
+    <w:p>
+      <w:pPr>
+        <w:rPr>
+          <w:rtl/>
+        </w:rPr>
+      </w:pPr>
+    </w:p>
+    <w:p>
+      <w:pPr>
+        <w:rPr>
+          <w:rtl/>
+        </w:rPr>
+      </w:pPr>
+    </w:p>
+    <w:p>
+      <w:pPr>
+        <w:rPr>
+          <w:rtl/>
+        </w:rPr>
+      </w:pPr>
+    </w:p>
+    <w:p>
+      <w:pPr>
+        <w:rPr>
+          <w:rtl/>
+        </w:rPr>
+      </w:pPr>
+    </w:p>
+    <w:p>
+      <w:pPr>
+        <w:rPr>
+          <w:rtl/>
+        </w:rPr>
+      </w:pPr>
+    </w:p>
+    <w:p>
+      <w:pPr>
+        <w:rPr>
+          <w:rtl/>
+        </w:rPr>
+      </w:pPr>
+    </w:p>
+    <w:p>
+      <w:pPr>
+        <w:rPr>
+          <w:rtl/>
+        </w:rPr>
+      </w:pPr>
+    </w:p>
+    <w:p>
+      <w:pPr>
+        <w:rPr>
+          <w:rtl/>
+        </w:rPr>
+      </w:pPr>
+    </w:p>
+    <w:p>
+      <w:pPr>
+        <w:rPr>
+          <w:rtl/>
+        </w:rPr>
+      </w:pPr>
+    </w:p>
+    <w:p>
+      <w:pPr>
+        <w:rPr>
+          <w:rtl/>
+        </w:rPr>
+      </w:pPr>
+    </w:p>
+    <w:p>
+      <w:pPr>
+        <w:rPr>
+          <w:rtl/>
+        </w:rPr>
+      </w:pPr>
+    </w:p>
+    <w:p>
+      <w:pPr>
+        <w:rPr>
+          <w:rtl/>
+        </w:rPr>
+      </w:pPr>
+    </w:p>
+    <w:p>
+      <w:pPr>
+        <w:rPr>
+          <w:rtl/>
+        </w:rPr>
+      </w:pPr>
+    </w:p>
+    <w:p>
+      <w:pPr>
+        <w:pStyle w:val="3"/>
+        <w:rPr>
+          <w:rtl/>
+        </w:rPr>
+      </w:pPr>
+      <w:r>
+        <w:rPr>
+          <w:rFonts w:hint="cs"/>
+          <w:rtl/>
+        </w:rPr>
+        <w:t>הסבר תרשים מלבנים</w:t>
+      </w:r>
+    </w:p>
+    <w:p>
+      <w:pPr>
+        <w:spacing w:line="276" w:lineRule="auto"/>
+        <w:rPr>
+          <w:rtl/>
+        </w:rPr>
+      </w:pPr>
+      <w:r>
+        <w:rPr>
+          <w:rFonts w:hint="cs"/>
+          <w:rtl/>
+        </w:rPr>
+        <w:t xml:space="preserve">במערכת יש </w:t>
+      </w:r>
+      <w:r>
+        <w:t>Arduino</w:t>
+      </w:r>
+      <w:r>
+        <w:rPr>
+          <w:rFonts w:hint="cs"/>
+          <w:rtl/>
+        </w:rPr>
+        <w:t xml:space="preserve"> אחד מדגם </w:t>
+      </w:r>
+      <w:r>
+        <w:t>Arduino Mega 2560</w:t>
+      </w:r>
+      <w:r>
+        <w:rPr>
+          <w:rFonts w:hint="cs"/>
+          <w:rtl/>
+        </w:rPr>
+        <w:t xml:space="preserve"> והוא מחובר למספר רכיבים:</w:t>
+      </w:r>
+    </w:p>
+    <w:p>
+      <w:pPr>
+        <w:pStyle w:val="a9"/>
+        <w:numPr>
+          <w:ilvl w:val="0"/>
+          <w:numId w:val="1"/>
+        </w:numPr>
+        <w:spacing w:line="276" w:lineRule="auto"/>
+      </w:pPr>
+      <w:r>
+        <w:rPr>
+          <w:rFonts w:hint="cs"/>
+          <w:rtl/>
+        </w:rPr>
+        <w:t>מסך מגע גדול שדרכו אפשר לבצע אינטראקציה עם המערכת.</w:t>
+      </w:r>
+    </w:p>
+    <w:p>
+      <w:pPr>
+        <w:pStyle w:val="a9"/>
+        <w:numPr>
+          <w:ilvl w:val="0"/>
+          <w:numId w:val="1"/>
+        </w:numPr>
+        <w:spacing w:line="276" w:lineRule="auto"/>
+      </w:pPr>
+      <w:r>
+        <w:rPr>
+          <w:rFonts w:hint="cs"/>
+          <w:rtl/>
+        </w:rPr>
+        <w:t xml:space="preserve">רכיב </w:t>
+      </w:r>
+      <w:r>
+        <w:t>ESP8256</w:t>
+      </w:r>
+      <w:r>
+        <w:rPr>
+          <w:rFonts w:hint="cs"/>
+          <w:rtl/>
+        </w:rPr>
+        <w:t xml:space="preserve"> שבעזרתו אפשר להתחבר ל </w:t>
+      </w:r>
+      <w:r>
+        <w:rPr>
+          <w:rtl/>
+        </w:rPr>
+        <w:t>–</w:t>
+      </w:r>
+      <w:r>
+        <w:rPr>
+          <w:rFonts w:hint="cs"/>
+          <w:rtl/>
+        </w:rPr>
+        <w:t xml:space="preserve"> </w:t>
+      </w:r>
+      <w:r>
+        <w:rPr>
+          <w:rFonts w:hint="cs"/>
+        </w:rPr>
+        <w:t>W</w:t>
+      </w:r>
+      <w:r>
+        <w:t>I-FI</w:t>
+      </w:r>
+      <w:r>
+        <w:rPr>
+          <w:rFonts w:hint="cs"/>
+          <w:rtl/>
+        </w:rPr>
+        <w:t xml:space="preserve"> ולשלוח ולקבל נתונים דרך המרשתת. תפקידו במערכת הוא לשלוח נתונים שהמערכת אוספת לשרת ייעודי. </w:t>
+      </w:r>
+    </w:p>
+    <w:p>
+      <w:pPr>
+        <w:pStyle w:val="a9"/>
+        <w:numPr>
+          <w:ilvl w:val="0"/>
+          <w:numId w:val="1"/>
+        </w:numPr>
+        <w:spacing w:line="276" w:lineRule="auto"/>
+      </w:pPr>
+      <w:r>
+        <w:rPr>
+          <w:rFonts w:hint="cs"/>
+          <w:rtl/>
+        </w:rPr>
+        <w:t>מספר מנעולים אלקטרוניים (</w:t>
+      </w:r>
+      <w:r>
+        <w:rPr>
+          <w:rFonts w:hint="cs"/>
+        </w:rPr>
+        <w:t>R</w:t>
+      </w:r>
+      <w:r>
+        <w:t>elay</w:t>
+      </w:r>
+      <w:r>
+        <w:rPr>
+          <w:rFonts w:hint="cs"/>
+          <w:rtl/>
+        </w:rPr>
+        <w:t xml:space="preserve">) שתפקידם לבקר את הרכיבים שמחוברים למערכת במתח יותר גבוה ממנה, כמו: </w:t>
+      </w:r>
+      <w:r>
+        <w:rPr>
+          <w:rFonts w:hint="cs"/>
+          <w:rtl/>
+        </w:rPr>
+        <w:t xml:space="preserve">משאבה, ברז כדורי, </w:t>
+      </w:r>
+      <w:proofErr w:type="spellStart"/>
+      <w:r>
+        <w:rPr>
+          <w:rFonts w:hint="cs"/>
+          <w:rtl/>
+        </w:rPr>
+        <w:t>סולנואיד</w:t>
+      </w:r>
+      <w:proofErr w:type="spellEnd"/>
+      <w:r>
+        <w:rPr>
+          <w:rFonts w:hint="cs"/>
+          <w:rtl/>
+        </w:rPr>
+        <w:t>.</w:t>
+      </w:r>
+    </w:p>
+    <w:p>
+      <w:pPr>
+        <w:pStyle w:val="a9"/>
+        <w:numPr>
+          <w:ilvl w:val="0"/>
+          <w:numId w:val="1"/>
+        </w:numPr>
+        <w:spacing w:line="276" w:lineRule="auto"/>
+      </w:pPr>
+      <w:r>
+        <w:rPr>
+          <w:rFonts w:hint="cs"/>
+          <w:rtl/>
+        </w:rPr>
+        <w:t>משאבה, שתפקידה להזרים מים במערכת.</w:t>
+      </w:r>
+    </w:p>
+    <w:p>
+      <w:pPr>
+        <w:pStyle w:val="a9"/>
+        <w:numPr>
+          <w:ilvl w:val="0"/>
+          <w:numId w:val="1"/>
+        </w:numPr>
+        <w:spacing w:line="276" w:lineRule="auto"/>
+      </w:pPr>
+      <w:r>
+        <w:rPr>
+          <w:rFonts w:hint="cs"/>
+          <w:rtl/>
+        </w:rPr>
+        <w:t>ברז כדורי, שתפקידו להזרים מים לתוך המערכת.</w:t>
+      </w:r>
+    </w:p>
+    <w:p>
+      <w:pPr>
+        <w:pStyle w:val="a9"/>
+        <w:numPr>
+          <w:ilvl w:val="0"/>
+          <w:numId w:val="1"/>
+        </w:numPr>
+        <w:spacing w:line="276" w:lineRule="auto"/>
+      </w:pPr>
+      <w:proofErr w:type="spellStart"/>
+      <w:r>
+        <w:rPr>
+          <w:rFonts w:hint="cs"/>
+          <w:rtl/>
+        </w:rPr>
+        <w:t>סולנואיד</w:t>
+      </w:r>
+      <w:proofErr w:type="spellEnd"/>
+      <w:r>
+        <w:rPr>
+          <w:rFonts w:hint="cs"/>
+          <w:rtl/>
+        </w:rPr>
+        <w:t>., שתפקידו לנהל את הניקוז של המערכת.</w:t>
+      </w:r>
+    </w:p>
+    <w:p>
+      <w:pPr>
+        <w:pStyle w:val="a9"/>
+        <w:numPr>
+          <w:ilvl w:val="0"/>
+          <w:numId w:val="1"/>
+        </w:numPr>
+        <w:spacing w:line="276" w:lineRule="auto"/>
+      </w:pPr>
+      <w:r>
+        <w:rPr>
+          <w:rFonts w:hint="cs"/>
+          <w:rtl/>
+        </w:rPr>
+        <w:t xml:space="preserve">חיישני תאורה שתפקידם למדוד את עוצמת האור כחלק </w:t>
+      </w:r>
+      <w:proofErr w:type="spellStart"/>
+      <w:r>
+        <w:rPr>
+          <w:rFonts w:hint="cs"/>
+          <w:rtl/>
+        </w:rPr>
+        <w:t>מהתיעודים</w:t>
+      </w:r>
+      <w:proofErr w:type="spellEnd"/>
+      <w:r>
+        <w:rPr>
+          <w:rFonts w:hint="cs"/>
+          <w:rtl/>
+        </w:rPr>
+        <w:t xml:space="preserve"> שצריך לאסוף בניסוי.</w:t>
+      </w:r>
+    </w:p>
+    <w:p>
+      <w:pPr>
+        <w:pStyle w:val="a9"/>
+        <w:numPr>
+          <w:ilvl w:val="0"/>
+          <w:numId w:val="1"/>
+        </w:numPr>
+        <w:spacing w:line="276" w:lineRule="auto"/>
+      </w:pPr>
+      <w:r>
+        <w:rPr>
+          <w:rFonts w:hint="cs"/>
+          <w:rtl/>
+        </w:rPr>
+        <w:t xml:space="preserve">חיישני טמפרטורת ולחות אוויר שתפקידם למדוד את הטמפרטורה ואת הלחות שבאוויר גם כחלק </w:t>
+      </w:r>
+      <w:proofErr w:type="spellStart"/>
+      <w:r>
+        <w:rPr>
+          <w:rFonts w:hint="cs"/>
+          <w:rtl/>
+        </w:rPr>
+        <w:t>מהתיעודים</w:t>
+      </w:r>
+      <w:proofErr w:type="spellEnd"/>
+      <w:r>
+        <w:rPr>
+          <w:rFonts w:hint="cs"/>
+          <w:rtl/>
+        </w:rPr>
+        <w:t xml:space="preserve"> הדרושים לניסוי.</w:t>
+      </w:r>
+    </w:p>
+    <w:p>
+      <w:pPr>
+        <w:pStyle w:val="a9"/>
+        <w:numPr>
+          <w:ilvl w:val="0"/>
+          <w:numId w:val="1"/>
+        </w:numPr>
+        <w:spacing w:line="276" w:lineRule="auto"/>
+      </w:pPr>
+      <w:r>
+        <w:rPr>
+          <w:rFonts w:hint="cs"/>
+          <w:rtl/>
+        </w:rPr>
+        <w:t>חיישני גובה מים, מודדים את גובה המים בתוך המיכל הראשי של המערכת ומוודאים שגובה המים במערכת מתאים לפעולה תקינה של המשאבה.</w:t>
+      </w:r>
+    </w:p>
+    <w:p>
+      <w:pPr>
+        <w:pStyle w:val="a9"/>
+        <w:numPr>
+          <w:ilvl w:val="0"/>
+          <w:numId w:val="1"/>
+        </w:numPr>
+        <w:spacing w:line="276" w:lineRule="auto"/>
+      </w:pPr>
+      <w:r>
+        <w:rPr>
+          <w:rFonts w:hint="cs"/>
+          <w:rtl/>
+        </w:rPr>
+        <w:t xml:space="preserve">חיישן טמפרטורת מים, מודד את טמפרטורת הנוזלים במערכת גם חלק </w:t>
+      </w:r>
+      <w:proofErr w:type="spellStart"/>
+      <w:r>
+        <w:rPr>
+          <w:rFonts w:hint="cs"/>
+          <w:rtl/>
+        </w:rPr>
+        <w:t>מהתיעודים</w:t>
+      </w:r>
+      <w:proofErr w:type="spellEnd"/>
+      <w:r>
+        <w:rPr>
+          <w:rFonts w:hint="cs"/>
+          <w:rtl/>
+        </w:rPr>
+        <w:t xml:space="preserve"> הדרושים בניסוי.</w:t>
+      </w:r>
+    </w:p>
+    <w:p>
+      <w:pPr>
+        <w:pStyle w:val="a9"/>
+        <w:numPr>
+          <w:ilvl w:val="0"/>
+          <w:numId w:val="1"/>
+        </w:numPr>
+        <w:spacing w:line="276" w:lineRule="auto"/>
+      </w:pPr>
+      <w:r>
+        <w:rPr>
+          <w:rFonts w:hint="cs"/>
+          <w:rtl/>
+        </w:rPr>
+        <w:t>חיישני זרימת מים, מוודאים שמתבצעת זרימה של נוזלים ברחבי המערכת גם כדי לבדוק האם פעולתם של המשאבה והברזים תקינה.</w:t>
+      </w:r>
+    </w:p>
+    <w:p>
+      <w:pPr>
+        <w:pStyle w:val="a9"/>
+        <w:numPr>
+          <w:ilvl w:val="0"/>
+          <w:numId w:val="1"/>
+        </w:numPr>
+        <w:spacing w:line="276" w:lineRule="auto"/>
+      </w:pPr>
+      <w:r>
+        <w:rPr>
+          <w:rFonts w:hint="cs"/>
+          <w:rtl/>
+        </w:rPr>
+        <w:t>חיישני מתח למשאבה, מטרתם לבדוק האם עובר מתח בין המנעול האלקטרוני למשאבה כדי לוודא שהמשאבה מקבלת את המתח שהיא אמורה לקבל.</w:t>
+      </w:r>
+    </w:p>
+    <w:p>
+      <w:pPr>
+        <w:pStyle w:val="a9"/>
+        <w:numPr>
+          <w:ilvl w:val="0"/>
+          <w:numId w:val="1"/>
+        </w:numPr>
+        <w:spacing w:line="276" w:lineRule="auto"/>
+      </w:pPr>
+      <w:r>
+        <w:rPr>
+          <w:rFonts w:hint="cs"/>
+          <w:rtl/>
+        </w:rPr>
+        <w:t>חיישני מתח סוללה, בודקים את עוצמת המתח בסוללה גם כדי לדעת מהי רמת הטעינה של הסוללה (באחוזים). // לעבור על זה שוב ולהוסיף רכיבים במידת הצורך</w:t>
+      </w:r>
+    </w:p>
     <w:p>
       <w:pPr>
         <w:pStyle w:val="2"/>
@@ -2087,6 +2449,216 @@
     </w:p>
     <w:p>
       <w:pPr>
+        <w:rPr>
+          <w:rtl/>
+        </w:rPr>
+      </w:pPr>
+    </w:p>
+    <w:p>
+      <w:pPr>
+        <w:rPr>
+          <w:rtl/>
+        </w:rPr>
+      </w:pPr>
+    </w:p>
+    <w:p>
+      <w:pPr>
+        <w:rPr>
+          <w:rtl/>
+        </w:rPr>
+      </w:pPr>
+    </w:p>
+    <w:p>
+      <w:pPr>
+        <w:rPr>
+          <w:rtl/>
+        </w:rPr>
+      </w:pPr>
+    </w:p>
+    <w:p>
+      <w:pPr>
+        <w:rPr>
+          <w:rtl/>
+        </w:rPr>
+      </w:pPr>
+    </w:p>
+    <w:p>
+      <w:pPr>
+        <w:rPr>
+          <w:rtl/>
+        </w:rPr>
+      </w:pPr>
+    </w:p>
+    <w:p>
+      <w:pPr>
+        <w:rPr>
+          <w:rtl/>
+        </w:rPr>
+      </w:pPr>
+    </w:p>
+    <w:p>
+      <w:pPr>
+        <w:rPr>
+          <w:rtl/>
+        </w:rPr>
+      </w:pPr>
+    </w:p>
+    <w:p>
+      <w:pPr>
+        <w:rPr>
+          <w:rtl/>
+        </w:rPr>
+      </w:pPr>
+    </w:p>
+    <w:p>
+      <w:pPr>
+        <w:rPr>
+          <w:rtl/>
+        </w:rPr>
+      </w:pPr>
+    </w:p>
+    <w:p>
+      <w:pPr>
+        <w:rPr>
+          <w:rtl/>
+        </w:rPr>
+      </w:pPr>
+    </w:p>
+    <w:p>
+      <w:pPr>
+        <w:rPr>
+          <w:rtl/>
+        </w:rPr>
+      </w:pPr>
+    </w:p>
+    <w:p>
+      <w:pPr>
+        <w:rPr>
+          <w:rtl/>
+        </w:rPr>
+      </w:pPr>
+    </w:p>
+    <w:p>
+      <w:pPr>
+        <w:rPr>
+          <w:rtl/>
+        </w:rPr>
+      </w:pPr>
+    </w:p>
+    <w:p>
+      <w:pPr>
+        <w:rPr>
+          <w:rtl/>
+        </w:rPr>
+      </w:pPr>
+    </w:p>
+    <w:p>
+      <w:pPr>
+        <w:rPr>
+          <w:rtl/>
+        </w:rPr>
+      </w:pPr>
+    </w:p>
+    <w:p>
+      <w:pPr>
+        <w:rPr>
+          <w:rtl/>
+        </w:rPr>
+      </w:pPr>
+    </w:p>
+    <w:p>
+      <w:pPr>
+        <w:rPr>
+          <w:rtl/>
+        </w:rPr>
+      </w:pPr>
+    </w:p>
+    <w:p>
+      <w:pPr>
+        <w:rPr>
+          <w:rtl/>
+        </w:rPr>
+      </w:pPr>
+    </w:p>
+    <w:p>
+      <w:pPr>
+        <w:rPr>
+          <w:rtl/>
+        </w:rPr>
+      </w:pPr>
+    </w:p>
+    <w:p>
+      <w:pPr>
+        <w:rPr>
+          <w:rtl/>
+        </w:rPr>
+      </w:pPr>
+    </w:p>
+    <w:p>
+      <w:pPr>
+        <w:rPr>
+          <w:rtl/>
+        </w:rPr>
+      </w:pPr>
+    </w:p>
+    <w:p>
+      <w:pPr>
+        <w:rPr>
+          <w:rtl/>
+        </w:rPr>
+      </w:pPr>
+    </w:p>
+    <w:p>
+      <w:pPr>
+        <w:rPr>
+          <w:rtl/>
+        </w:rPr>
+      </w:pPr>
+    </w:p>
+    <w:p>
+      <w:pPr>
+        <w:rPr>
+          <w:rtl/>
+        </w:rPr>
+      </w:pPr>
+    </w:p>
+    <w:p>
+      <w:pPr>
+        <w:rPr>
+          <w:rtl/>
+        </w:rPr>
+      </w:pPr>
+    </w:p>
+    <w:p>
+      <w:pPr>
+        <w:rPr>
+          <w:rtl/>
+        </w:rPr>
+      </w:pPr>
+    </w:p>
+    <w:p>
+      <w:pPr>
+        <w:rPr>
+          <w:rtl/>
+        </w:rPr>
+      </w:pPr>
+    </w:p>
+    <w:p>
+      <w:pPr>
+        <w:rPr>
+          <w:rtl/>
+        </w:rPr>
+      </w:pPr>
+    </w:p>
+    <w:p>
+      <w:pPr>
+        <w:rPr>
+          <w:rtl/>
+        </w:rPr>
+      </w:pPr>
+    </w:p>
+    <w:p>
+      <w:pPr>
         <w:pStyle w:val="2"/>
         <w:rPr>
           <w:rtl/>
@@ -2097,6 +2669,7 @@
           <w:rFonts w:hint="cs"/>
           <w:rtl/>
         </w:rPr>
+        <w:lastRenderedPageBreak/>
         <w:t>מפרט טכני ורשימת רכיבים:</w:t>
       </w:r>
     </w:p>
@@ -2235,7 +2808,6 @@
             <w:pPr>
               <w:pStyle w:val="a7"/>
               <w:rPr>
-                <w:rFonts w:hint="cs"/>
                 <w:rtl/>
               </w:rPr>
             </w:pPr>
@@ -2494,7 +3066,6 @@
             <w:pPr>
               <w:pStyle w:val="a7"/>
               <w:rPr>
-                <w:rFonts w:hint="cs"/>
                 <w:rtl/>
               </w:rPr>
             </w:pPr>
@@ -2717,7 +3288,6 @@
             <w:pPr>
               <w:pStyle w:val="a7"/>
               <w:rPr>
-                <w:rFonts w:hint="cs"/>
                 <w:rtl/>
               </w:rPr>
             </w:pPr>
@@ -2779,7 +3349,6 @@
             <w:pPr>
               <w:pStyle w:val="a7"/>
               <w:rPr>
-                <w:rFonts w:hint="cs"/>
                 <w:rtl/>
               </w:rPr>
             </w:pPr>
@@ -2800,7 +3369,6 @@
             <w:pPr>
               <w:pStyle w:val="a7"/>
               <w:rPr>
-                <w:rFonts w:hint="cs"/>
                 <w:rtl/>
               </w:rPr>
             </w:pPr>
@@ -2903,7 +3471,6 @@
             <w:pPr>
               <w:pStyle w:val="a7"/>
               <w:rPr>
-                <w:rFonts w:hint="cs"/>
                 <w:rtl/>
               </w:rPr>
             </w:pPr>
@@ -3143,31 +3710,13 @@
               <w:t xml:space="preserve">:  </w:t>
             </w:r>
             <w:r>
-              <w:t>0</w:t>
-            </w:r>
-            <w:r>
-              <w:rPr>
-                <w:lang/>
-              </w:rPr>
-              <w:t>°</w:t>
-            </w:r>
-            <w:r>
-              <w:t xml:space="preserve">C </w:t>
+              <w:t xml:space="preserve">0°C </w:t>
             </w:r>
             <w:r>
               <w:t>~</w:t>
             </w:r>
             <w:r>
-              <w:t xml:space="preserve"> 50</w:t>
-            </w:r>
-            <w:r>
-              <w:rPr>
-                <w:lang/>
-              </w:rPr>
-              <w:t>°</w:t>
-            </w:r>
-            <w:r>
-              <w:t>C</w:t>
+              <w:t xml:space="preserve"> 50°C</w:t>
             </w:r>
           </w:p>
           <w:p>
@@ -3339,7 +3888,6 @@
             <w:pPr>
               <w:pStyle w:val="a7"/>
               <w:rPr>
-                <w:rFonts w:hint="cs"/>
                 <w:rtl/>
               </w:rPr>
             </w:pPr>
@@ -3642,7 +4190,6 @@
       <w:pPr>
         <w:pStyle w:val="a7"/>
         <w:rPr>
-          <w:rFonts w:hint="cs"/>
           <w:rtl/>
         </w:rPr>
       </w:pPr>
@@ -3785,23 +4332,6 @@
     </w:p>
     <w:p>
       <w:pPr>
-        <w:pStyle w:val="a7"/>
-        <w:rPr>
-          <w:rFonts w:hint="cs"/>
-          <w:rtl/>
-        </w:rPr>
-      </w:pPr>
-    </w:p>
-    <w:p>
-      <w:pPr>
-        <w:pStyle w:val="a7"/>
-        <w:rPr>
-          <w:rtl/>
-        </w:rPr>
-      </w:pPr>
-    </w:p>
-    <w:p>
-      <w:pPr>
         <w:pStyle w:val="1"/>
         <w:rPr>
           <w:rtl/>
@@ -3812,6 +4342,270 @@
           <w:rFonts w:hint="cs"/>
           <w:rtl/>
         </w:rPr>
+        <w:lastRenderedPageBreak/>
+        <w:t>טיוטה לשרטוט חשמלי סופי</w:t>
+      </w:r>
+    </w:p>
+    <w:p>
+      <w:pPr>
+        <w:rPr>
+          <w:rtl/>
+        </w:rPr>
+      </w:pPr>
+      <w:r>
+        <w:rPr>
+          <w:rFonts w:hint="cs"/>
+          <w:rtl/>
+        </w:rPr>
+        <w:t>//</w:t>
+      </w:r>
+      <w:proofErr w:type="spellStart"/>
+      <w:r>
+        <w:rPr>
+          <w:rFonts w:hint="cs"/>
+          <w:rtl/>
+        </w:rPr>
+        <w:t>פריצינג</w:t>
+      </w:r>
+      <w:proofErr w:type="spellEnd"/>
+      <w:r>
+        <w:rPr>
+          <w:rFonts w:hint="cs"/>
+          <w:rtl/>
+        </w:rPr>
+        <w:t xml:space="preserve"> בתהליך</w:t>
+      </w:r>
+    </w:p>
+    <w:p>
+      <w:pPr>
+        <w:rPr>
+          <w:rtl/>
+        </w:rPr>
+      </w:pPr>
+    </w:p>
+    <w:p>
+      <w:pPr>
+        <w:rPr>
+          <w:rtl/>
+        </w:rPr>
+      </w:pPr>
+    </w:p>
+    <w:p>
+      <w:pPr>
+        <w:rPr>
+          <w:rtl/>
+        </w:rPr>
+      </w:pPr>
+    </w:p>
+    <w:p>
+      <w:pPr>
+        <w:rPr>
+          <w:rtl/>
+        </w:rPr>
+      </w:pPr>
+    </w:p>
+    <w:p>
+      <w:pPr>
+        <w:rPr>
+          <w:rtl/>
+        </w:rPr>
+      </w:pPr>
+    </w:p>
+    <w:p>
+      <w:pPr>
+        <w:rPr>
+          <w:rtl/>
+        </w:rPr>
+      </w:pPr>
+    </w:p>
+    <w:p>
+      <w:pPr>
+        <w:rPr>
+          <w:rtl/>
+        </w:rPr>
+      </w:pPr>
+    </w:p>
+    <w:p>
+      <w:pPr>
+        <w:rPr>
+          <w:rtl/>
+        </w:rPr>
+      </w:pPr>
+    </w:p>
+    <w:p>
+      <w:pPr>
+        <w:rPr>
+          <w:rtl/>
+        </w:rPr>
+      </w:pPr>
+    </w:p>
+    <w:p>
+      <w:pPr>
+        <w:rPr>
+          <w:rtl/>
+        </w:rPr>
+      </w:pPr>
+    </w:p>
+    <w:p>
+      <w:pPr>
+        <w:rPr>
+          <w:rtl/>
+        </w:rPr>
+      </w:pPr>
+    </w:p>
+    <w:p>
+      <w:pPr>
+        <w:rPr>
+          <w:rtl/>
+        </w:rPr>
+      </w:pPr>
+    </w:p>
+    <w:p>
+      <w:pPr>
+        <w:rPr>
+          <w:rtl/>
+        </w:rPr>
+      </w:pPr>
+    </w:p>
+    <w:p>
+      <w:pPr>
+        <w:rPr>
+          <w:rtl/>
+        </w:rPr>
+      </w:pPr>
+    </w:p>
+    <w:p>
+      <w:pPr>
+        <w:rPr>
+          <w:rtl/>
+        </w:rPr>
+      </w:pPr>
+    </w:p>
+    <w:p>
+      <w:pPr>
+        <w:rPr>
+          <w:rtl/>
+        </w:rPr>
+      </w:pPr>
+    </w:p>
+    <w:p>
+      <w:pPr>
+        <w:rPr>
+          <w:rtl/>
+        </w:rPr>
+      </w:pPr>
+    </w:p>
+    <w:p>
+      <w:pPr>
+        <w:rPr>
+          <w:rtl/>
+        </w:rPr>
+      </w:pPr>
+    </w:p>
+    <w:p>
+      <w:pPr>
+        <w:rPr>
+          <w:rtl/>
+        </w:rPr>
+      </w:pPr>
+    </w:p>
+    <w:p>
+      <w:pPr>
+        <w:rPr>
+          <w:rtl/>
+        </w:rPr>
+      </w:pPr>
+    </w:p>
+    <w:p>
+      <w:pPr>
+        <w:rPr>
+          <w:rtl/>
+        </w:rPr>
+      </w:pPr>
+    </w:p>
+    <w:p>
+      <w:pPr>
+        <w:rPr>
+          <w:rtl/>
+        </w:rPr>
+      </w:pPr>
+    </w:p>
+    <w:p>
+      <w:pPr>
+        <w:rPr>
+          <w:rtl/>
+        </w:rPr>
+      </w:pPr>
+    </w:p>
+    <w:p>
+      <w:pPr>
+        <w:rPr>
+          <w:rtl/>
+        </w:rPr>
+      </w:pPr>
+    </w:p>
+    <w:p>
+      <w:pPr>
+        <w:rPr>
+          <w:rtl/>
+        </w:rPr>
+      </w:pPr>
+    </w:p>
+    <w:p>
+      <w:pPr>
+        <w:rPr>
+          <w:rtl/>
+        </w:rPr>
+      </w:pPr>
+    </w:p>
+    <w:p>
+      <w:pPr>
+        <w:rPr>
+          <w:rtl/>
+        </w:rPr>
+      </w:pPr>
+    </w:p>
+    <w:p>
+      <w:pPr>
+        <w:rPr>
+          <w:rtl/>
+        </w:rPr>
+      </w:pPr>
+    </w:p>
+    <w:p>
+      <w:pPr>
+        <w:rPr>
+          <w:rtl/>
+        </w:rPr>
+      </w:pPr>
+    </w:p>
+    <w:p>
+      <w:pPr>
+        <w:rPr>
+          <w:rtl/>
+        </w:rPr>
+      </w:pPr>
+    </w:p>
+    <w:p>
+      <w:pPr>
+        <w:rPr>
+          <w:rtl/>
+        </w:rPr>
+      </w:pPr>
+    </w:p>
+    <w:p>
+      <w:pPr>
+        <w:pStyle w:val="1"/>
+        <w:rPr>
+          <w:rtl/>
+        </w:rPr>
+      </w:pPr>
+      <w:r>
+        <w:rPr>
+          <w:rFonts w:hint="cs"/>
+          <w:rtl/>
+        </w:rPr>
+        <w:lastRenderedPageBreak/>
         <w:t>שרטוט חשמלי סופי</w:t>
       </w:r>
     </w:p>
@@ -4078,13 +4872,6 @@
     </w:p>
     <w:p>
       <w:pPr>
-        <w:rPr>
-          <w:rtl/>
-        </w:rPr>
-      </w:pPr>
-    </w:p>
-    <w:p>
-      <w:pPr>
         <w:pStyle w:val="1"/>
         <w:rPr>
           <w:rtl/>
@@ -4095,6 +4882,315 @@
           <w:rFonts w:hint="cs"/>
           <w:rtl/>
         </w:rPr>
+        <w:lastRenderedPageBreak/>
+        <w:t>פרוטוקולים</w:t>
+      </w:r>
+    </w:p>
+    <w:p>
+      <w:pPr>
+        <w:rPr>
+          <w:rtl/>
+        </w:rPr>
+      </w:pPr>
+      <w:r>
+        <w:rPr>
+          <w:rFonts w:hint="cs"/>
+          <w:rtl/>
+        </w:rPr>
+        <w:t xml:space="preserve">פרוטוקולים כמו </w:t>
+      </w:r>
+      <w:r>
+        <w:rPr>
+          <w:rtl/>
+        </w:rPr>
+        <w:t>–</w:t>
+      </w:r>
+      <w:r>
+        <w:rPr>
+          <w:rFonts w:hint="cs"/>
+          <w:rtl/>
+        </w:rPr>
+        <w:t xml:space="preserve"> </w:t>
+      </w:r>
+      <w:proofErr w:type="spellStart"/>
+      <w:r>
+        <w:t>spi</w:t>
+      </w:r>
+      <w:proofErr w:type="spellEnd"/>
+      <w:r>
+        <w:t xml:space="preserve">, </w:t>
+      </w:r>
+      <w:proofErr w:type="spellStart"/>
+      <w:r>
+        <w:t>uart</w:t>
+      </w:r>
+      <w:proofErr w:type="spellEnd"/>
+      <w:r>
+        <w:t xml:space="preserve">, </w:t>
+      </w:r>
+      <w:proofErr w:type="spellStart"/>
+      <w:r>
+        <w:t>onewire</w:t>
+      </w:r>
+      <w:proofErr w:type="spellEnd"/>
+      <w:r>
+        <w:t>, i2c</w:t>
+      </w:r>
+      <w:r>
+        <w:rPr>
+          <w:rFonts w:hint="cs"/>
+          <w:rtl/>
+        </w:rPr>
+        <w:t xml:space="preserve"> </w:t>
+      </w:r>
+      <w:proofErr w:type="spellStart"/>
+      <w:r>
+        <w:rPr>
+          <w:rFonts w:hint="cs"/>
+          <w:rtl/>
+        </w:rPr>
+        <w:t>וכו</w:t>
+      </w:r>
+      <w:proofErr w:type="spellEnd"/>
+      <w:r>
+        <w:rPr>
+          <w:rFonts w:hint="cs"/>
+          <w:rtl/>
+        </w:rPr>
+        <w:t>...</w:t>
+      </w:r>
+    </w:p>
+    <w:p>
+      <w:pPr>
+        <w:rPr>
+          <w:rtl/>
+        </w:rPr>
+      </w:pPr>
+    </w:p>
+    <w:p>
+      <w:pPr>
+        <w:rPr>
+          <w:rtl/>
+        </w:rPr>
+      </w:pPr>
+    </w:p>
+    <w:p>
+      <w:pPr>
+        <w:rPr>
+          <w:rtl/>
+        </w:rPr>
+      </w:pPr>
+    </w:p>
+    <w:p>
+      <w:pPr>
+        <w:rPr>
+          <w:rtl/>
+        </w:rPr>
+      </w:pPr>
+    </w:p>
+    <w:p>
+      <w:pPr>
+        <w:rPr>
+          <w:rtl/>
+        </w:rPr>
+      </w:pPr>
+    </w:p>
+    <w:p>
+      <w:pPr>
+        <w:rPr>
+          <w:rtl/>
+        </w:rPr>
+      </w:pPr>
+    </w:p>
+    <w:p>
+      <w:pPr>
+        <w:rPr>
+          <w:rtl/>
+        </w:rPr>
+      </w:pPr>
+    </w:p>
+    <w:p>
+      <w:pPr>
+        <w:rPr>
+          <w:rtl/>
+        </w:rPr>
+      </w:pPr>
+    </w:p>
+    <w:p>
+      <w:pPr>
+        <w:rPr>
+          <w:rtl/>
+        </w:rPr>
+      </w:pPr>
+    </w:p>
+    <w:p>
+      <w:pPr>
+        <w:rPr>
+          <w:rtl/>
+        </w:rPr>
+      </w:pPr>
+    </w:p>
+    <w:p>
+      <w:pPr>
+        <w:rPr>
+          <w:rtl/>
+        </w:rPr>
+      </w:pPr>
+    </w:p>
+    <w:p>
+      <w:pPr>
+        <w:rPr>
+          <w:rtl/>
+        </w:rPr>
+      </w:pPr>
+    </w:p>
+    <w:p>
+      <w:pPr>
+        <w:rPr>
+          <w:rtl/>
+        </w:rPr>
+      </w:pPr>
+    </w:p>
+    <w:p>
+      <w:pPr>
+        <w:rPr>
+          <w:rtl/>
+        </w:rPr>
+      </w:pPr>
+    </w:p>
+    <w:p>
+      <w:pPr>
+        <w:rPr>
+          <w:rtl/>
+        </w:rPr>
+      </w:pPr>
+    </w:p>
+    <w:p>
+      <w:pPr>
+        <w:rPr>
+          <w:rtl/>
+        </w:rPr>
+      </w:pPr>
+    </w:p>
+    <w:p>
+      <w:pPr>
+        <w:rPr>
+          <w:rtl/>
+        </w:rPr>
+      </w:pPr>
+    </w:p>
+    <w:p>
+      <w:pPr>
+        <w:rPr>
+          <w:rtl/>
+        </w:rPr>
+      </w:pPr>
+    </w:p>
+    <w:p>
+      <w:pPr>
+        <w:rPr>
+          <w:rtl/>
+        </w:rPr>
+      </w:pPr>
+    </w:p>
+    <w:p>
+      <w:pPr>
+        <w:rPr>
+          <w:rtl/>
+        </w:rPr>
+      </w:pPr>
+    </w:p>
+    <w:p>
+      <w:pPr>
+        <w:rPr>
+          <w:rtl/>
+        </w:rPr>
+      </w:pPr>
+    </w:p>
+    <w:p>
+      <w:pPr>
+        <w:rPr>
+          <w:rtl/>
+        </w:rPr>
+      </w:pPr>
+    </w:p>
+    <w:p>
+      <w:pPr>
+        <w:rPr>
+          <w:rtl/>
+        </w:rPr>
+      </w:pPr>
+    </w:p>
+    <w:p>
+      <w:pPr>
+        <w:rPr>
+          <w:rtl/>
+        </w:rPr>
+      </w:pPr>
+    </w:p>
+    <w:p>
+      <w:pPr>
+        <w:rPr>
+          <w:rtl/>
+        </w:rPr>
+      </w:pPr>
+    </w:p>
+    <w:p>
+      <w:pPr>
+        <w:rPr>
+          <w:rtl/>
+        </w:rPr>
+      </w:pPr>
+    </w:p>
+    <w:p>
+      <w:pPr>
+        <w:rPr>
+          <w:rtl/>
+        </w:rPr>
+      </w:pPr>
+    </w:p>
+    <w:p>
+      <w:pPr>
+        <w:rPr>
+          <w:rtl/>
+        </w:rPr>
+      </w:pPr>
+    </w:p>
+    <w:p>
+      <w:pPr>
+        <w:rPr>
+          <w:rtl/>
+        </w:rPr>
+      </w:pPr>
+    </w:p>
+    <w:p>
+      <w:pPr>
+        <w:rPr>
+          <w:rtl/>
+        </w:rPr>
+      </w:pPr>
+    </w:p>
+    <w:p>
+      <w:pPr>
+        <w:rPr>
+          <w:rFonts w:hint="cs"/>
+          <w:rtl/>
+        </w:rPr>
+      </w:pPr>
+    </w:p>
+    <w:p>
+      <w:pPr>
+        <w:pStyle w:val="1"/>
+        <w:rPr>
+          <w:rtl/>
+        </w:rPr>
+      </w:pPr>
+      <w:r>
+        <w:rPr>
+          <w:rFonts w:hint="cs"/>
+          <w:rtl/>
+        </w:rPr>
+        <w:lastRenderedPageBreak/>
         <w:t>תיעוד</w:t>
       </w:r>
     </w:p>
@@ -4333,6 +5429,13 @@
     </w:p>
     <w:p>
       <w:pPr>
+        <w:rPr>
+          <w:rtl/>
+        </w:rPr>
+      </w:pPr>
+    </w:p>
+    <w:p>
+      <w:pPr>
         <w:pStyle w:val="1"/>
         <w:rPr>
           <w:rtl/>
@@ -4343,6 +5446,7 @@
           <w:rFonts w:hint="cs"/>
           <w:rtl/>
         </w:rPr>
+        <w:lastRenderedPageBreak/>
         <w:t>מימוש תוכנה גרסה סופית</w:t>
       </w:r>
     </w:p>
@@ -4582,6 +5686,7 @@
           <w:rFonts w:hint="cs"/>
           <w:rtl/>
         </w:rPr>
+        <w:lastRenderedPageBreak/>
         <w:t>רפלקציה על התהליך ועל התוצר</w:t>
       </w:r>
     </w:p>
@@ -4821,6 +5926,7 @@
           <w:rFonts w:hint="cs"/>
           <w:rtl/>
         </w:rPr>
+        <w:lastRenderedPageBreak/>
         <w:t>נספחים</w:t>
       </w:r>
     </w:p>
@@ -4832,7 +5938,7 @@
       </w:pPr>
     </w:p>
     <w:sectPr>
-      <w:footerReference w:type="default" r:id="rId8"/>
+      <w:footerReference w:type="default" r:id="rId10"/>
       <w:pgSz w:w="11906" w:h="16838"/>
       <w:pgMar w:top="1440" w:right="1800" w:bottom="1440" w:left="1800" w:header="708" w:footer="708" w:gutter="0"/>
       <w:cols w:space="708"/>
@@ -4929,6 +6035,126 @@
     </w:p>
   </w:footnote>
 </w:footnotes>
+</file>
+
+<file path=word/numbering.xml><?xml version="1.0" encoding="utf-8"?>
+<w:numbering xmlns:wpc="http://schemas.microsoft.com/office/word/2010/wordprocessingCanvas" xmlns:cx="http://schemas.microsoft.com/office/drawing/2014/chartex" xmlns:cx1="http://schemas.microsoft.com/office/drawing/2015/9/8/chartex" xmlns:cx2="http://schemas.microsoft.com/office/drawing/2015/10/21/chartex" xmlns:cx3="http://schemas.microsoft.com/office/drawing/2016/5/9/chartex" xmlns:cx4="http://schemas.microsoft.com/office/drawing/2016/5/10/chartex" xmlns:cx5="http://schemas.microsoft.com/office/drawing/2016/5/11/chartex" xmlns:cx6="http://schemas.microsoft.com/office/drawing/2016/5/12/chartex" xmlns:cx7="http://schemas.microsoft.com/office/drawing/2016/5/13/chartex" xmlns:cx8="http://schemas.microsoft.com/office/drawing/2016/5/14/chartex" xmlns:mc="http://schemas.openxmlformats.org/markup-compatibility/2006" xmlns:aink="http://schemas.microsoft.com/office/drawing/2016/ink" xmlns:am3d="http://schemas.microsoft.com/office/drawing/2017/model3d" xmlns:o="urn:schemas-microsoft-com:office:office" xmlns:r="http://schemas.openxmlformats.org/officeDocument/2006/relationships" xmlns:m="http://schemas.openxmlformats.org/officeDocument/2006/math" xmlns:v="urn:schemas-microsoft-com:vml" xmlns:wp14="http://schemas.microsoft.com/office/word/2010/wordprocessingDrawing" xmlns:wp="http://schemas.openxmlformats.org/drawingml/2006/wordprocessingDrawing" xmlns:w10="urn:schemas-microsoft-com:office:word" xmlns:w="http://schemas.openxmlformats.org/wordprocessingml/2006/main" xmlns:w14="http://schemas.microsoft.com/office/word/2010/wordml" xmlns:w15="http://schemas.microsoft.com/office/word/2012/wordml" xmlns:w16cex="http://schemas.microsoft.com/office/word/2018/wordml/cex" xmlns:w16cid="http://schemas.microsoft.com/office/word/2016/wordml/cid" xmlns:w16="http://schemas.microsoft.com/office/word/2018/wordml" xmlns:w16se="http://schemas.microsoft.com/office/word/2015/wordml/symex" xmlns:wpg="http://schemas.microsoft.com/office/word/2010/wordprocessingGroup" xmlns:wpi="http://schemas.microsoft.com/office/word/2010/wordprocessingInk" xmlns:wne="http://schemas.microsoft.com/office/word/2006/wordml" xmlns:wps="http://schemas.microsoft.com/office/word/2010/wordprocessingShape" mc:Ignorable="w14 w15 w16se w16cid w16 w16cex wp14">
+  <w:abstractNum w:abstractNumId="0" w15:restartNumberingAfterBreak="0">
+    <w:nsid w:val="100F352B"/>
+    <w:multiLevelType w:val="hybridMultilevel"/>
+    <w:tmpl w:val="19B481DC"/>
+    <w:lvl w:ilvl="0" w:tplc="09543C64">
+      <w:numFmt w:val="bullet"/>
+      <w:lvlText w:val="-"/>
+      <w:lvlJc w:val="left"/>
+      <w:pPr>
+        <w:ind w:left="227" w:hanging="227"/>
+      </w:pPr>
+      <w:rPr>
+        <w:rFonts w:ascii="David" w:eastAsiaTheme="minorHAnsi" w:hAnsi="David" w:hint="default"/>
+      </w:rPr>
+    </w:lvl>
+    <w:lvl w:ilvl="1" w:tplc="04090003" w:tentative="1">
+      <w:start w:val="1"/>
+      <w:numFmt w:val="bullet"/>
+      <w:lvlText w:val="o"/>
+      <w:lvlJc w:val="left"/>
+      <w:pPr>
+        <w:ind w:left="1080" w:hanging="360"/>
+      </w:pPr>
+      <w:rPr>
+        <w:rFonts w:ascii="Courier New" w:hAnsi="Courier New" w:cs="Courier New" w:hint="default"/>
+      </w:rPr>
+    </w:lvl>
+    <w:lvl w:ilvl="2" w:tplc="04090005" w:tentative="1">
+      <w:start w:val="1"/>
+      <w:numFmt w:val="bullet"/>
+      <w:lvlText w:val=""/>
+      <w:lvlJc w:val="left"/>
+      <w:pPr>
+        <w:ind w:left="1800" w:hanging="360"/>
+      </w:pPr>
+      <w:rPr>
+        <w:rFonts w:ascii="Wingdings" w:hAnsi="Wingdings" w:hint="default"/>
+      </w:rPr>
+    </w:lvl>
+    <w:lvl w:ilvl="3" w:tplc="04090001" w:tentative="1">
+      <w:start w:val="1"/>
+      <w:numFmt w:val="bullet"/>
+      <w:lvlText w:val=""/>
+      <w:lvlJc w:val="left"/>
+      <w:pPr>
+        <w:ind w:left="2520" w:hanging="360"/>
+      </w:pPr>
+      <w:rPr>
+        <w:rFonts w:ascii="Symbol" w:hAnsi="Symbol" w:hint="default"/>
+      </w:rPr>
+    </w:lvl>
+    <w:lvl w:ilvl="4" w:tplc="04090003" w:tentative="1">
+      <w:start w:val="1"/>
+      <w:numFmt w:val="bullet"/>
+      <w:lvlText w:val="o"/>
+      <w:lvlJc w:val="left"/>
+      <w:pPr>
+        <w:ind w:left="3240" w:hanging="360"/>
+      </w:pPr>
+      <w:rPr>
+        <w:rFonts w:ascii="Courier New" w:hAnsi="Courier New" w:cs="Courier New" w:hint="default"/>
+      </w:rPr>
+    </w:lvl>
+    <w:lvl w:ilvl="5" w:tplc="04090005" w:tentative="1">
+      <w:start w:val="1"/>
+      <w:numFmt w:val="bullet"/>
+      <w:lvlText w:val=""/>
+      <w:lvlJc w:val="left"/>
+      <w:pPr>
+        <w:ind w:left="3960" w:hanging="360"/>
+      </w:pPr>
+      <w:rPr>
+        <w:rFonts w:ascii="Wingdings" w:hAnsi="Wingdings" w:hint="default"/>
+      </w:rPr>
+    </w:lvl>
+    <w:lvl w:ilvl="6" w:tplc="04090001" w:tentative="1">
+      <w:start w:val="1"/>
+      <w:numFmt w:val="bullet"/>
+      <w:lvlText w:val=""/>
+      <w:lvlJc w:val="left"/>
+      <w:pPr>
+        <w:ind w:left="4680" w:hanging="360"/>
+      </w:pPr>
+      <w:rPr>
+        <w:rFonts w:ascii="Symbol" w:hAnsi="Symbol" w:hint="default"/>
+      </w:rPr>
+    </w:lvl>
+    <w:lvl w:ilvl="7" w:tplc="04090003" w:tentative="1">
+      <w:start w:val="1"/>
+      <w:numFmt w:val="bullet"/>
+      <w:lvlText w:val="o"/>
+      <w:lvlJc w:val="left"/>
+      <w:pPr>
+        <w:ind w:left="5400" w:hanging="360"/>
+      </w:pPr>
+      <w:rPr>
+        <w:rFonts w:ascii="Courier New" w:hAnsi="Courier New" w:cs="Courier New" w:hint="default"/>
+      </w:rPr>
+    </w:lvl>
+    <w:lvl w:ilvl="8" w:tplc="04090005" w:tentative="1">
+      <w:start w:val="1"/>
+      <w:numFmt w:val="bullet"/>
+      <w:lvlText w:val=""/>
+      <w:lvlJc w:val="left"/>
+      <w:pPr>
+        <w:ind w:left="6120" w:hanging="360"/>
+      </w:pPr>
+      <w:rPr>
+        <w:rFonts w:ascii="Wingdings" w:hAnsi="Wingdings" w:hint="default"/>
+      </w:rPr>
+    </w:lvl>
+  </w:abstractNum>
+  <w:num w:numId="1">
+    <w:abstractNumId w:val="0"/>
+  </w:num>
+</w:numbering>
 </file>
 
 <file path=word/styles.xml><?xml version="1.0" encoding="utf-8"?>
@@ -5381,6 +6607,26 @@
       <w:szCs w:val="28"/>
     </w:rPr>
   </w:style>
+  <w:style w:type="paragraph" w:styleId="3">
+    <w:name w:val="heading 3"/>
+    <w:basedOn w:val="a"/>
+    <w:next w:val="a"/>
+    <w:link w:val="30"/>
+    <w:uiPriority w:val="9"/>
+    <w:unhideWhenUsed/>
+    <w:qFormat/>
+    <w:rsid w:val="00FD466C"/>
+    <w:pPr>
+      <w:keepNext/>
+      <w:keepLines/>
+      <w:spacing w:before="40" w:after="0"/>
+      <w:outlineLvl w:val="2"/>
+    </w:pPr>
+    <w:rPr>
+      <w:rFonts w:asciiTheme="majorHAnsi" w:eastAsiaTheme="majorEastAsia" w:hAnsiTheme="majorHAnsi" w:cstheme="majorBidi"/>
+      <w:color w:val="1F3763" w:themeColor="accent1" w:themeShade="7F"/>
+    </w:rPr>
+  </w:style>
   <w:style w:type="character" w:default="1" w:styleId="a0">
     <w:name w:val="Default Paragraph Font"/>
     <w:uiPriority w:val="1"/>
@@ -5965,7 +7211,7 @@
       </w:tcPr>
     </w:tblStylePr>
   </w:style>
-  <w:style w:type="table" w:styleId="3">
+  <w:style w:type="table" w:styleId="31">
     <w:name w:val="Grid Table 3"/>
     <w:basedOn w:val="a1"/>
     <w:uiPriority w:val="48"/>
@@ -6100,6 +7346,30 @@
         </w:tcBorders>
       </w:tcPr>
     </w:tblStylePr>
+  </w:style>
+  <w:style w:type="character" w:customStyle="1" w:styleId="30">
+    <w:name w:val="כותרת 3 תו"/>
+    <w:basedOn w:val="a0"/>
+    <w:link w:val="3"/>
+    <w:uiPriority w:val="9"/>
+    <w:rsid w:val="00FD466C"/>
+    <w:rPr>
+      <w:rFonts w:asciiTheme="majorHAnsi" w:eastAsiaTheme="majorEastAsia" w:hAnsiTheme="majorHAnsi" w:cstheme="majorBidi"/>
+      <w:color w:val="1F3763" w:themeColor="accent1" w:themeShade="7F"/>
+      <w:sz w:val="24"/>
+      <w:szCs w:val="24"/>
+    </w:rPr>
+  </w:style>
+  <w:style w:type="paragraph" w:styleId="a9">
+    <w:name w:val="List Paragraph"/>
+    <w:basedOn w:val="a"/>
+    <w:uiPriority w:val="34"/>
+    <w:qFormat/>
+    <w:rsid w:val="00FD466C"/>
+    <w:pPr>
+      <w:ind w:left="720"/>
+      <w:contextualSpacing/>
+    </w:pPr>
   </w:style>
 </w:styles>
 </file>

</xml_diff>

<commit_message>
Code and book update
עדכון לספר הפרוייקט (כמעט גמור) בנוסף גם מעבר על הקוד גיליתי בעיה במחלקה שפתחתי כדי לאסוף את הסטטוס של רכיב ספציפי מתוך מספר חיישנים כדי לממש את המחלקה הזאת בשאר הרכיבים במערכת צריך לתקן את זה **להוסיף ליומן עבודה
</commit_message>
<xml_diff>
--- a/ספר פרוייקט נוה ששוני.docx
+++ b/ספר פרוייקט נוה ששוני.docx
@@ -41094,6 +41094,16 @@
                 <w:rtl/>
               </w:rPr>
             </w:pPr>
+            <w:r>
+              <w:rPr>
+                <w:rFonts w:hint="cs"/>
+                <w:sz w:val="20"/>
+                <w:szCs w:val="20"/>
+                <w:rtl/>
+              </w:rPr>
+              <w:lastRenderedPageBreak/>
+              <w:t>להוציא סטטוס ארוך של מד העכירות</w:t>
+            </w:r>
           </w:p>
         </w:tc>
         <w:tc>
@@ -41109,6 +41119,38 @@
                 <w:szCs w:val="20"/>
               </w:rPr>
             </w:pPr>
+            <w:r>
+              <w:rPr>
+                <w:sz w:val="20"/>
+                <w:szCs w:val="20"/>
+              </w:rPr>
+              <w:t xml:space="preserve">String </w:t>
+            </w:r>
+            <w:proofErr w:type="spellStart"/>
+            <w:proofErr w:type="gramStart"/>
+            <w:r>
+              <w:rPr>
+                <w:sz w:val="20"/>
+                <w:szCs w:val="20"/>
+              </w:rPr>
+              <w:t>turbidityStatusLong</w:t>
+            </w:r>
+            <w:proofErr w:type="spellEnd"/>
+            <w:r>
+              <w:rPr>
+                <w:sz w:val="20"/>
+                <w:szCs w:val="20"/>
+              </w:rPr>
+              <w:t>(</w:t>
+            </w:r>
+            <w:proofErr w:type="gramEnd"/>
+            <w:r>
+              <w:rPr>
+                <w:sz w:val="20"/>
+                <w:szCs w:val="20"/>
+              </w:rPr>
+              <w:t>)</w:t>
+            </w:r>
           </w:p>
         </w:tc>
         <w:tc>
@@ -41125,6 +41167,15 @@
                 <w:rtl/>
               </w:rPr>
             </w:pPr>
+            <w:r>
+              <w:rPr>
+                <w:rFonts w:hint="cs"/>
+                <w:sz w:val="20"/>
+                <w:szCs w:val="20"/>
+                <w:rtl/>
+              </w:rPr>
+              <w:t>חיובי או שלילי לגביי האם מד העכירות עובד ואת הערך הסופי שחוזר ממד העכירות</w:t>
+            </w:r>
           </w:p>
         </w:tc>
         <w:tc>
@@ -41135,12 +41186,20 @@
           <w:p>
             <w:pPr>
               <w:rPr>
+                <w:sz w:val="20"/>
+                <w:szCs w:val="20"/>
+                <w:rtl/>
+              </w:rPr>
+            </w:pPr>
+            <w:r>
+              <w:rPr>
                 <w:rFonts w:hint="cs"/>
                 <w:sz w:val="20"/>
                 <w:szCs w:val="20"/>
                 <w:rtl/>
               </w:rPr>
-            </w:pPr>
+              <w:t>את הסטטוס הארוך של מד העכירות + פירוט רחב יותר של השגיאה במידה ויש.</w:t>
+            </w:r>
           </w:p>
         </w:tc>
         <w:tc>
@@ -41156,6 +41215,364 @@
                 <w:szCs w:val="20"/>
               </w:rPr>
             </w:pPr>
+            <w:r>
+              <w:rPr>
+                <w:sz w:val="20"/>
+                <w:szCs w:val="20"/>
+              </w:rPr>
+              <w:t xml:space="preserve">String </w:t>
+            </w:r>
+            <w:proofErr w:type="spellStart"/>
+            <w:proofErr w:type="gramStart"/>
+            <w:r>
+              <w:rPr>
+                <w:sz w:val="20"/>
+                <w:szCs w:val="20"/>
+              </w:rPr>
+              <w:t>turbidityStatusLong</w:t>
+            </w:r>
+            <w:proofErr w:type="spellEnd"/>
+            <w:r>
+              <w:rPr>
+                <w:sz w:val="20"/>
+                <w:szCs w:val="20"/>
+              </w:rPr>
+              <w:t>(</w:t>
+            </w:r>
+            <w:proofErr w:type="gramEnd"/>
+            <w:r>
+              <w:rPr>
+                <w:sz w:val="20"/>
+                <w:szCs w:val="20"/>
+              </w:rPr>
+              <w:t>){ //The shortest long status for now</w:t>
+            </w:r>
+            <w:r>
+              <w:rPr>
+                <w:sz w:val="20"/>
+                <w:szCs w:val="20"/>
+                <w:rtl/>
+              </w:rPr>
+              <w:t xml:space="preserve">...  </w:t>
+            </w:r>
+          </w:p>
+          <w:p>
+            <w:pPr>
+              <w:bidi w:val="0"/>
+              <w:rPr>
+                <w:sz w:val="20"/>
+                <w:szCs w:val="20"/>
+              </w:rPr>
+            </w:pPr>
+            <w:r>
+              <w:rPr>
+                <w:sz w:val="20"/>
+                <w:szCs w:val="20"/>
+                <w:rtl/>
+              </w:rPr>
+              <w:t xml:space="preserve">  </w:t>
+            </w:r>
+            <w:r>
+              <w:rPr>
+                <w:sz w:val="20"/>
+                <w:szCs w:val="20"/>
+              </w:rPr>
+              <w:t xml:space="preserve">bool </w:t>
+            </w:r>
+            <w:proofErr w:type="spellStart"/>
+            <w:r>
+              <w:rPr>
+                <w:sz w:val="20"/>
+                <w:szCs w:val="20"/>
+              </w:rPr>
+              <w:t>isWorking</w:t>
+            </w:r>
+            <w:proofErr w:type="spellEnd"/>
+            <w:r>
+              <w:rPr>
+                <w:sz w:val="20"/>
+                <w:szCs w:val="20"/>
+              </w:rPr>
+              <w:t xml:space="preserve"> = </w:t>
+            </w:r>
+            <w:proofErr w:type="spellStart"/>
+            <w:proofErr w:type="gramStart"/>
+            <w:r>
+              <w:rPr>
+                <w:sz w:val="20"/>
+                <w:szCs w:val="20"/>
+              </w:rPr>
+              <w:t>tubidityIsWorking</w:t>
+            </w:r>
+            <w:proofErr w:type="spellEnd"/>
+            <w:r>
+              <w:rPr>
+                <w:sz w:val="20"/>
+                <w:szCs w:val="20"/>
+                <w:rtl/>
+              </w:rPr>
+              <w:t>(</w:t>
+            </w:r>
+            <w:proofErr w:type="gramEnd"/>
+            <w:r>
+              <w:rPr>
+                <w:sz w:val="20"/>
+                <w:szCs w:val="20"/>
+                <w:rtl/>
+              </w:rPr>
+              <w:t>);</w:t>
+            </w:r>
+          </w:p>
+          <w:p>
+            <w:pPr>
+              <w:bidi w:val="0"/>
+              <w:rPr>
+                <w:sz w:val="20"/>
+                <w:szCs w:val="20"/>
+              </w:rPr>
+            </w:pPr>
+            <w:r>
+              <w:rPr>
+                <w:sz w:val="20"/>
+                <w:szCs w:val="20"/>
+                <w:rtl/>
+              </w:rPr>
+              <w:t xml:space="preserve">  </w:t>
+            </w:r>
+            <w:r>
+              <w:rPr>
+                <w:sz w:val="20"/>
+                <w:szCs w:val="20"/>
+              </w:rPr>
+              <w:t xml:space="preserve">int </w:t>
+            </w:r>
+            <w:proofErr w:type="spellStart"/>
+            <w:r>
+              <w:rPr>
+                <w:sz w:val="20"/>
+                <w:szCs w:val="20"/>
+              </w:rPr>
+              <w:t>turbidityValue</w:t>
+            </w:r>
+            <w:proofErr w:type="spellEnd"/>
+            <w:r>
+              <w:rPr>
+                <w:sz w:val="20"/>
+                <w:szCs w:val="20"/>
+              </w:rPr>
+              <w:t xml:space="preserve"> = </w:t>
+            </w:r>
+            <w:proofErr w:type="spellStart"/>
+            <w:proofErr w:type="gramStart"/>
+            <w:r>
+              <w:rPr>
+                <w:sz w:val="20"/>
+                <w:szCs w:val="20"/>
+              </w:rPr>
+              <w:t>turbidityReadPercent</w:t>
+            </w:r>
+            <w:proofErr w:type="spellEnd"/>
+            <w:r>
+              <w:rPr>
+                <w:sz w:val="20"/>
+                <w:szCs w:val="20"/>
+                <w:rtl/>
+              </w:rPr>
+              <w:t>(</w:t>
+            </w:r>
+            <w:proofErr w:type="gramEnd"/>
+            <w:r>
+              <w:rPr>
+                <w:sz w:val="20"/>
+                <w:szCs w:val="20"/>
+                <w:rtl/>
+              </w:rPr>
+              <w:t>);</w:t>
+            </w:r>
+          </w:p>
+          <w:p>
+            <w:pPr>
+              <w:bidi w:val="0"/>
+              <w:rPr>
+                <w:sz w:val="20"/>
+                <w:szCs w:val="20"/>
+              </w:rPr>
+            </w:pPr>
+            <w:r>
+              <w:rPr>
+                <w:sz w:val="20"/>
+                <w:szCs w:val="20"/>
+                <w:rtl/>
+              </w:rPr>
+              <w:t xml:space="preserve">  </w:t>
+            </w:r>
+          </w:p>
+          <w:p>
+            <w:pPr>
+              <w:bidi w:val="0"/>
+              <w:rPr>
+                <w:sz w:val="20"/>
+                <w:szCs w:val="20"/>
+              </w:rPr>
+            </w:pPr>
+            <w:r>
+              <w:rPr>
+                <w:sz w:val="20"/>
+                <w:szCs w:val="20"/>
+                <w:rtl/>
+              </w:rPr>
+              <w:t xml:space="preserve">  </w:t>
+            </w:r>
+            <w:proofErr w:type="gramStart"/>
+            <w:r>
+              <w:rPr>
+                <w:sz w:val="20"/>
+                <w:szCs w:val="20"/>
+              </w:rPr>
+              <w:t>if(</w:t>
+            </w:r>
+            <w:proofErr w:type="spellStart"/>
+            <w:proofErr w:type="gramEnd"/>
+            <w:r>
+              <w:rPr>
+                <w:sz w:val="20"/>
+                <w:szCs w:val="20"/>
+              </w:rPr>
+              <w:t>isWorking</w:t>
+            </w:r>
+            <w:proofErr w:type="spellEnd"/>
+            <w:r>
+              <w:rPr>
+                <w:sz w:val="20"/>
+                <w:szCs w:val="20"/>
+              </w:rPr>
+              <w:t xml:space="preserve"> == true</w:t>
+            </w:r>
+            <w:r>
+              <w:rPr>
+                <w:sz w:val="20"/>
+                <w:szCs w:val="20"/>
+                <w:rtl/>
+              </w:rPr>
+              <w:t>)</w:t>
+            </w:r>
+          </w:p>
+          <w:p>
+            <w:pPr>
+              <w:bidi w:val="0"/>
+              <w:rPr>
+                <w:sz w:val="20"/>
+                <w:szCs w:val="20"/>
+              </w:rPr>
+            </w:pPr>
+            <w:r>
+              <w:rPr>
+                <w:sz w:val="20"/>
+                <w:szCs w:val="20"/>
+                <w:rtl/>
+              </w:rPr>
+              <w:t xml:space="preserve">    </w:t>
+            </w:r>
+            <w:r>
+              <w:rPr>
+                <w:sz w:val="20"/>
+                <w:szCs w:val="20"/>
+              </w:rPr>
+              <w:t xml:space="preserve">return "Active" + </w:t>
+            </w:r>
+            <w:proofErr w:type="spellStart"/>
+            <w:proofErr w:type="gramStart"/>
+            <w:r>
+              <w:rPr>
+                <w:sz w:val="20"/>
+                <w:szCs w:val="20"/>
+              </w:rPr>
+              <w:t>turbidityValue</w:t>
+            </w:r>
+            <w:proofErr w:type="spellEnd"/>
+            <w:r>
+              <w:rPr>
+                <w:sz w:val="20"/>
+                <w:szCs w:val="20"/>
+                <w:rtl/>
+              </w:rPr>
+              <w:t>;</w:t>
+            </w:r>
+            <w:proofErr w:type="gramEnd"/>
+          </w:p>
+          <w:p>
+            <w:pPr>
+              <w:bidi w:val="0"/>
+              <w:rPr>
+                <w:sz w:val="20"/>
+                <w:szCs w:val="20"/>
+              </w:rPr>
+            </w:pPr>
+            <w:r>
+              <w:rPr>
+                <w:sz w:val="20"/>
+                <w:szCs w:val="20"/>
+                <w:rtl/>
+              </w:rPr>
+              <w:t xml:space="preserve">  </w:t>
+            </w:r>
+            <w:r>
+              <w:rPr>
+                <w:sz w:val="20"/>
+                <w:szCs w:val="20"/>
+              </w:rPr>
+              <w:t>else</w:t>
+            </w:r>
+          </w:p>
+          <w:p>
+            <w:pPr>
+              <w:bidi w:val="0"/>
+              <w:rPr>
+                <w:sz w:val="20"/>
+                <w:szCs w:val="20"/>
+              </w:rPr>
+            </w:pPr>
+            <w:r>
+              <w:rPr>
+                <w:sz w:val="20"/>
+                <w:szCs w:val="20"/>
+                <w:rtl/>
+              </w:rPr>
+              <w:t xml:space="preserve">    </w:t>
+            </w:r>
+            <w:r>
+              <w:rPr>
+                <w:sz w:val="20"/>
+                <w:szCs w:val="20"/>
+              </w:rPr>
+              <w:t>return "Error, Cheek the sensor</w:t>
+            </w:r>
+            <w:proofErr w:type="gramStart"/>
+            <w:r>
+              <w:rPr>
+                <w:sz w:val="20"/>
+                <w:szCs w:val="20"/>
+                <w:rtl/>
+              </w:rPr>
+              <w:t>";</w:t>
+            </w:r>
+            <w:proofErr w:type="gramEnd"/>
+          </w:p>
+          <w:p>
+            <w:pPr>
+              <w:bidi w:val="0"/>
+              <w:rPr>
+                <w:sz w:val="20"/>
+                <w:szCs w:val="20"/>
+              </w:rPr>
+            </w:pPr>
+            <w:r>
+              <w:rPr>
+                <w:sz w:val="20"/>
+                <w:szCs w:val="20"/>
+              </w:rPr>
+              <w:t>}</w:t>
+            </w:r>
           </w:p>
         </w:tc>
       </w:tr>
@@ -41169,7 +41586,768 @@
     </w:p>
     <w:p>
       <w:pPr>
-        <w:rPr>
+        <w:pStyle w:val="Heading4"/>
+        <w:rPr>
+          <w:rtl/>
+        </w:rPr>
+      </w:pPr>
+      <w:r>
+        <w:rPr>
+          <w:rFonts w:hint="cs"/>
+          <w:rtl/>
+        </w:rPr>
+        <w:t xml:space="preserve">פונקציות בקוד של ה </w:t>
+      </w:r>
+      <w:r>
+        <w:rPr>
+          <w:rtl/>
+        </w:rPr>
+        <w:t>–</w:t>
+      </w:r>
+      <w:r>
+        <w:rPr>
+          <w:rFonts w:hint="cs"/>
+          <w:rtl/>
+        </w:rPr>
+        <w:t xml:space="preserve"> </w:t>
+      </w:r>
+      <w:r>
+        <w:t>esp</w:t>
+      </w:r>
+      <w:r>
+        <w:rPr>
+          <w:rFonts w:hint="cs"/>
+          <w:rtl/>
+        </w:rPr>
+        <w:t xml:space="preserve"> (שנצרב ב </w:t>
+      </w:r>
+      <w:r>
+        <w:rPr>
+          <w:rtl/>
+        </w:rPr>
+        <w:t>–</w:t>
+      </w:r>
+      <w:r>
+        <w:rPr>
+          <w:rFonts w:hint="cs"/>
+          <w:rtl/>
+        </w:rPr>
+        <w:t xml:space="preserve"> </w:t>
+      </w:r>
+      <w:r>
+        <w:t>Arduino</w:t>
+      </w:r>
+      <w:r>
+        <w:rPr>
+          <w:rFonts w:hint="cs"/>
+          <w:rtl/>
+        </w:rPr>
+        <w:t xml:space="preserve">) </w:t>
+      </w:r>
+    </w:p>
+    <w:tbl>
+      <w:tblPr>
+        <w:tblStyle w:val="TableGrid"/>
+        <w:bidiVisual/>
+        <w:tblW w:w="0" w:type="auto"/>
+        <w:tblLayout w:type="fixed"/>
+        <w:tblLook w:val="04A0" w:firstRow="1" w:lastRow="0" w:firstColumn="1" w:lastColumn="0" w:noHBand="0" w:noVBand="1"/>
+      </w:tblPr>
+      <w:tblGrid>
+        <w:gridCol w:w="1072"/>
+        <w:gridCol w:w="1560"/>
+        <w:gridCol w:w="992"/>
+        <w:gridCol w:w="992"/>
+        <w:gridCol w:w="3680"/>
+      </w:tblGrid>
+      <w:tr>
+        <w:tc>
+          <w:tcPr>
+            <w:tcW w:w="1072" w:type="dxa"/>
+            <w:shd w:val="clear" w:color="auto" w:fill="5B9BD5" w:themeFill="accent5"/>
+          </w:tcPr>
+          <w:p>
+            <w:pPr>
+              <w:rPr>
+                <w:sz w:val="20"/>
+                <w:szCs w:val="20"/>
+                <w:rtl/>
+              </w:rPr>
+            </w:pPr>
+            <w:r>
+              <w:rPr>
+                <w:rFonts w:hint="cs"/>
+                <w:sz w:val="20"/>
+                <w:szCs w:val="20"/>
+                <w:rtl/>
+              </w:rPr>
+              <w:t>תפקידה של הפונקציה</w:t>
+            </w:r>
+          </w:p>
+        </w:tc>
+        <w:tc>
+          <w:tcPr>
+            <w:tcW w:w="1560" w:type="dxa"/>
+            <w:shd w:val="clear" w:color="auto" w:fill="5B9BD5" w:themeFill="accent5"/>
+          </w:tcPr>
+          <w:p>
+            <w:pPr>
+              <w:rPr>
+                <w:sz w:val="20"/>
+                <w:szCs w:val="20"/>
+                <w:rtl/>
+              </w:rPr>
+            </w:pPr>
+            <w:r>
+              <w:rPr>
+                <w:rFonts w:hint="cs"/>
+                <w:sz w:val="20"/>
+                <w:szCs w:val="20"/>
+                <w:rtl/>
+              </w:rPr>
+              <w:t>שם הפונקציה</w:t>
+            </w:r>
+          </w:p>
+        </w:tc>
+        <w:tc>
+          <w:tcPr>
+            <w:tcW w:w="992" w:type="dxa"/>
+            <w:shd w:val="clear" w:color="auto" w:fill="5B9BD5" w:themeFill="accent5"/>
+          </w:tcPr>
+          <w:p>
+            <w:pPr>
+              <w:rPr>
+                <w:sz w:val="20"/>
+                <w:szCs w:val="20"/>
+                <w:rtl/>
+              </w:rPr>
+            </w:pPr>
+            <w:r>
+              <w:rPr>
+                <w:rFonts w:hint="cs"/>
+                <w:sz w:val="20"/>
+                <w:szCs w:val="20"/>
+                <w:rtl/>
+              </w:rPr>
+              <w:t>מה הפונקציה מקבלת</w:t>
+            </w:r>
+          </w:p>
+        </w:tc>
+        <w:tc>
+          <w:tcPr>
+            <w:tcW w:w="992" w:type="dxa"/>
+            <w:shd w:val="clear" w:color="auto" w:fill="5B9BD5" w:themeFill="accent5"/>
+          </w:tcPr>
+          <w:p>
+            <w:pPr>
+              <w:rPr>
+                <w:sz w:val="20"/>
+                <w:szCs w:val="20"/>
+                <w:rtl/>
+              </w:rPr>
+            </w:pPr>
+            <w:r>
+              <w:rPr>
+                <w:rFonts w:hint="cs"/>
+                <w:sz w:val="20"/>
+                <w:szCs w:val="20"/>
+                <w:rtl/>
+              </w:rPr>
+              <w:t>מה הפונקציה מחזירה</w:t>
+            </w:r>
+          </w:p>
+        </w:tc>
+        <w:tc>
+          <w:tcPr>
+            <w:tcW w:w="3680" w:type="dxa"/>
+            <w:shd w:val="clear" w:color="auto" w:fill="5B9BD5" w:themeFill="accent5"/>
+          </w:tcPr>
+          <w:p>
+            <w:pPr>
+              <w:rPr>
+                <w:sz w:val="20"/>
+                <w:szCs w:val="20"/>
+                <w:rtl/>
+              </w:rPr>
+            </w:pPr>
+            <w:r>
+              <w:rPr>
+                <w:rFonts w:hint="cs"/>
+                <w:sz w:val="20"/>
+                <w:szCs w:val="20"/>
+                <w:rtl/>
+              </w:rPr>
+              <w:t>מימוש הפונקציה</w:t>
+            </w:r>
+          </w:p>
+        </w:tc>
+      </w:tr>
+      <w:tr>
+        <w:tc>
+          <w:tcPr>
+            <w:tcW w:w="1072" w:type="dxa"/>
+            <w:shd w:val="clear" w:color="auto" w:fill="auto"/>
+          </w:tcPr>
+          <w:p>
+            <w:pPr>
+              <w:rPr>
+                <w:rFonts w:hint="cs"/>
+                <w:sz w:val="20"/>
+                <w:szCs w:val="20"/>
+                <w:rtl/>
+              </w:rPr>
+            </w:pPr>
+            <w:r>
+              <w:rPr>
+                <w:rFonts w:hint="cs"/>
+                <w:sz w:val="20"/>
+                <w:szCs w:val="20"/>
+                <w:rtl/>
+              </w:rPr>
+              <w:t xml:space="preserve">לאתחל את ה </w:t>
+            </w:r>
+            <w:r>
+              <w:rPr>
+                <w:sz w:val="20"/>
+                <w:szCs w:val="20"/>
+                <w:rtl/>
+              </w:rPr>
+              <w:t>–</w:t>
+            </w:r>
+            <w:r>
+              <w:rPr>
+                <w:rFonts w:hint="cs"/>
+                <w:sz w:val="20"/>
+                <w:szCs w:val="20"/>
+                <w:rtl/>
+              </w:rPr>
+              <w:t xml:space="preserve"> </w:t>
+            </w:r>
+            <w:proofErr w:type="spellStart"/>
+            <w:r>
+              <w:rPr>
+                <w:sz w:val="20"/>
+                <w:szCs w:val="20"/>
+              </w:rPr>
+              <w:t>esp</w:t>
+            </w:r>
+            <w:proofErr w:type="spellEnd"/>
+            <w:r>
+              <w:rPr>
+                <w:rFonts w:hint="cs"/>
+                <w:sz w:val="20"/>
+                <w:szCs w:val="20"/>
+                <w:rtl/>
+              </w:rPr>
+              <w:t xml:space="preserve"> </w:t>
+            </w:r>
+          </w:p>
+        </w:tc>
+        <w:tc>
+          <w:tcPr>
+            <w:tcW w:w="1560" w:type="dxa"/>
+            <w:shd w:val="clear" w:color="auto" w:fill="auto"/>
+          </w:tcPr>
+          <w:p>
+            <w:pPr>
+              <w:bidi w:val="0"/>
+              <w:rPr>
+                <w:rFonts w:hint="cs"/>
+                <w:sz w:val="20"/>
+                <w:szCs w:val="20"/>
+                <w:rtl/>
+              </w:rPr>
+            </w:pPr>
+            <w:r>
+              <w:rPr>
+                <w:sz w:val="20"/>
+                <w:szCs w:val="20"/>
+              </w:rPr>
+              <w:t xml:space="preserve">void </w:t>
+            </w:r>
+            <w:proofErr w:type="spellStart"/>
+            <w:proofErr w:type="gramStart"/>
+            <w:r>
+              <w:rPr>
+                <w:sz w:val="20"/>
+                <w:szCs w:val="20"/>
+              </w:rPr>
+              <w:t>espInit</w:t>
+            </w:r>
+            <w:proofErr w:type="spellEnd"/>
+            <w:r>
+              <w:rPr>
+                <w:sz w:val="20"/>
+                <w:szCs w:val="20"/>
+              </w:rPr>
+              <w:t>(</w:t>
+            </w:r>
+            <w:proofErr w:type="gramEnd"/>
+            <w:r>
+              <w:rPr>
+                <w:sz w:val="20"/>
+                <w:szCs w:val="20"/>
+              </w:rPr>
+              <w:t>)</w:t>
+            </w:r>
+          </w:p>
+        </w:tc>
+        <w:tc>
+          <w:tcPr>
+            <w:tcW w:w="992" w:type="dxa"/>
+            <w:shd w:val="clear" w:color="auto" w:fill="auto"/>
+          </w:tcPr>
+          <w:p>
+            <w:pPr>
+              <w:rPr>
+                <w:rFonts w:hint="cs"/>
+                <w:sz w:val="20"/>
+                <w:szCs w:val="20"/>
+                <w:rtl/>
+              </w:rPr>
+            </w:pPr>
+            <w:r>
+              <w:rPr>
+                <w:rFonts w:hint="cs"/>
+                <w:sz w:val="20"/>
+                <w:szCs w:val="20"/>
+                <w:rtl/>
+              </w:rPr>
+              <w:t>כלום</w:t>
+            </w:r>
+          </w:p>
+        </w:tc>
+        <w:tc>
+          <w:tcPr>
+            <w:tcW w:w="992" w:type="dxa"/>
+            <w:shd w:val="clear" w:color="auto" w:fill="auto"/>
+          </w:tcPr>
+          <w:p>
+            <w:pPr>
+              <w:rPr>
+                <w:rFonts w:hint="cs"/>
+                <w:sz w:val="20"/>
+                <w:szCs w:val="20"/>
+                <w:rtl/>
+              </w:rPr>
+            </w:pPr>
+            <w:r>
+              <w:rPr>
+                <w:rFonts w:hint="cs"/>
+                <w:sz w:val="20"/>
+                <w:szCs w:val="20"/>
+                <w:rtl/>
+              </w:rPr>
+              <w:t>כלום</w:t>
+            </w:r>
+          </w:p>
+        </w:tc>
+        <w:tc>
+          <w:tcPr>
+            <w:tcW w:w="3680" w:type="dxa"/>
+            <w:shd w:val="clear" w:color="auto" w:fill="auto"/>
+          </w:tcPr>
+          <w:p>
+            <w:pPr>
+              <w:bidi w:val="0"/>
+              <w:rPr>
+                <w:sz w:val="20"/>
+                <w:szCs w:val="20"/>
+              </w:rPr>
+            </w:pPr>
+            <w:r>
+              <w:rPr>
+                <w:sz w:val="20"/>
+                <w:szCs w:val="20"/>
+              </w:rPr>
+              <w:t xml:space="preserve">void </w:t>
+            </w:r>
+            <w:proofErr w:type="spellStart"/>
+            <w:proofErr w:type="gramStart"/>
+            <w:r>
+              <w:rPr>
+                <w:sz w:val="20"/>
+                <w:szCs w:val="20"/>
+              </w:rPr>
+              <w:t>espInit</w:t>
+            </w:r>
+            <w:proofErr w:type="spellEnd"/>
+            <w:r>
+              <w:rPr>
+                <w:sz w:val="20"/>
+                <w:szCs w:val="20"/>
+              </w:rPr>
+              <w:t>(</w:t>
+            </w:r>
+            <w:proofErr w:type="gramEnd"/>
+            <w:r>
+              <w:rPr>
+                <w:sz w:val="20"/>
+                <w:szCs w:val="20"/>
+              </w:rPr>
+              <w:t>){</w:t>
+            </w:r>
+          </w:p>
+          <w:p>
+            <w:pPr>
+              <w:bidi w:val="0"/>
+              <w:rPr>
+                <w:sz w:val="20"/>
+                <w:szCs w:val="20"/>
+              </w:rPr>
+            </w:pPr>
+            <w:r>
+              <w:rPr>
+                <w:sz w:val="20"/>
+                <w:szCs w:val="20"/>
+                <w:rtl/>
+              </w:rPr>
+              <w:t xml:space="preserve">  </w:t>
+            </w:r>
+            <w:r>
+              <w:rPr>
+                <w:sz w:val="20"/>
+                <w:szCs w:val="20"/>
+              </w:rPr>
+              <w:t>Serial3.begin</w:t>
+            </w:r>
+            <w:r>
+              <w:rPr>
+                <w:sz w:val="20"/>
+                <w:szCs w:val="20"/>
+              </w:rPr>
+              <w:t>(9600</w:t>
+            </w:r>
+            <w:proofErr w:type="gramStart"/>
+            <w:r>
+              <w:rPr>
+                <w:sz w:val="20"/>
+                <w:szCs w:val="20"/>
+              </w:rPr>
+              <w:t>);</w:t>
+            </w:r>
+            <w:proofErr w:type="gramEnd"/>
+          </w:p>
+          <w:p>
+            <w:pPr>
+              <w:bidi w:val="0"/>
+              <w:rPr>
+                <w:sz w:val="20"/>
+                <w:szCs w:val="20"/>
+                <w:rtl/>
+              </w:rPr>
+            </w:pPr>
+            <w:r>
+              <w:rPr>
+                <w:sz w:val="20"/>
+                <w:szCs w:val="20"/>
+              </w:rPr>
+              <w:t>}</w:t>
+            </w:r>
+          </w:p>
+        </w:tc>
+      </w:tr>
+      <w:tr>
+        <w:tc>
+          <w:tcPr>
+            <w:tcW w:w="1072" w:type="dxa"/>
+            <w:shd w:val="clear" w:color="auto" w:fill="auto"/>
+          </w:tcPr>
+          <w:p>
+            <w:pPr>
+              <w:rPr>
+                <w:rFonts w:hint="cs"/>
+                <w:sz w:val="20"/>
+                <w:szCs w:val="20"/>
+                <w:rtl/>
+              </w:rPr>
+            </w:pPr>
+            <w:r>
+              <w:rPr>
+                <w:rFonts w:hint="cs"/>
+                <w:sz w:val="20"/>
+                <w:szCs w:val="20"/>
+                <w:rtl/>
+              </w:rPr>
+              <w:t xml:space="preserve">לבצע בדיקה לרכיב ה </w:t>
+            </w:r>
+            <w:r>
+              <w:rPr>
+                <w:sz w:val="20"/>
+                <w:szCs w:val="20"/>
+                <w:rtl/>
+              </w:rPr>
+              <w:t>–</w:t>
+            </w:r>
+            <w:r>
+              <w:rPr>
+                <w:rFonts w:hint="cs"/>
+                <w:sz w:val="20"/>
+                <w:szCs w:val="20"/>
+                <w:rtl/>
+              </w:rPr>
+              <w:t xml:space="preserve"> </w:t>
+            </w:r>
+            <w:proofErr w:type="spellStart"/>
+            <w:r>
+              <w:rPr>
+                <w:sz w:val="20"/>
+                <w:szCs w:val="20"/>
+              </w:rPr>
+              <w:t>esp</w:t>
+            </w:r>
+            <w:proofErr w:type="spellEnd"/>
+            <w:r>
+              <w:rPr>
+                <w:rFonts w:hint="cs"/>
+                <w:sz w:val="20"/>
+                <w:szCs w:val="20"/>
+                <w:rtl/>
+              </w:rPr>
+              <w:t xml:space="preserve"> </w:t>
+            </w:r>
+          </w:p>
+        </w:tc>
+        <w:tc>
+          <w:tcPr>
+            <w:tcW w:w="1560" w:type="dxa"/>
+            <w:shd w:val="clear" w:color="auto" w:fill="auto"/>
+          </w:tcPr>
+          <w:p>
+            <w:pPr>
+              <w:bidi w:val="0"/>
+              <w:rPr>
+                <w:sz w:val="20"/>
+                <w:szCs w:val="20"/>
+              </w:rPr>
+            </w:pPr>
+            <w:r>
+              <w:rPr>
+                <w:sz w:val="20"/>
+                <w:szCs w:val="20"/>
+              </w:rPr>
+              <w:t xml:space="preserve">void </w:t>
+            </w:r>
+            <w:proofErr w:type="spellStart"/>
+            <w:proofErr w:type="gramStart"/>
+            <w:r>
+              <w:rPr>
+                <w:sz w:val="20"/>
+                <w:szCs w:val="20"/>
+              </w:rPr>
+              <w:t>espTest</w:t>
+            </w:r>
+            <w:proofErr w:type="spellEnd"/>
+            <w:r>
+              <w:rPr>
+                <w:sz w:val="20"/>
+                <w:szCs w:val="20"/>
+              </w:rPr>
+              <w:t>(</w:t>
+            </w:r>
+            <w:proofErr w:type="gramEnd"/>
+            <w:r>
+              <w:rPr>
+                <w:sz w:val="20"/>
+                <w:szCs w:val="20"/>
+              </w:rPr>
+              <w:t>)</w:t>
+            </w:r>
+          </w:p>
+        </w:tc>
+        <w:tc>
+          <w:tcPr>
+            <w:tcW w:w="992" w:type="dxa"/>
+            <w:shd w:val="clear" w:color="auto" w:fill="auto"/>
+          </w:tcPr>
+          <w:p>
+            <w:pPr>
+              <w:rPr>
+                <w:rFonts w:hint="cs"/>
+                <w:sz w:val="20"/>
+                <w:szCs w:val="20"/>
+                <w:rtl/>
+              </w:rPr>
+            </w:pPr>
+            <w:r>
+              <w:rPr>
+                <w:rFonts w:hint="cs"/>
+                <w:sz w:val="20"/>
+                <w:szCs w:val="20"/>
+                <w:rtl/>
+              </w:rPr>
+              <w:t>כלום (לבדוק את זה)</w:t>
+            </w:r>
+          </w:p>
+        </w:tc>
+        <w:tc>
+          <w:tcPr>
+            <w:tcW w:w="992" w:type="dxa"/>
+            <w:shd w:val="clear" w:color="auto" w:fill="auto"/>
+          </w:tcPr>
+          <w:p>
+            <w:pPr>
+              <w:rPr>
+                <w:rFonts w:hint="cs"/>
+                <w:sz w:val="20"/>
+                <w:szCs w:val="20"/>
+                <w:rtl/>
+              </w:rPr>
+            </w:pPr>
+            <w:r>
+              <w:rPr>
+                <w:rFonts w:hint="cs"/>
+                <w:sz w:val="20"/>
+                <w:szCs w:val="20"/>
+                <w:rtl/>
+              </w:rPr>
+              <w:t xml:space="preserve">את הפלט שה </w:t>
+            </w:r>
+            <w:r>
+              <w:rPr>
+                <w:sz w:val="20"/>
+                <w:szCs w:val="20"/>
+                <w:rtl/>
+              </w:rPr>
+              <w:t>–</w:t>
+            </w:r>
+            <w:r>
+              <w:rPr>
+                <w:rFonts w:hint="cs"/>
+                <w:sz w:val="20"/>
+                <w:szCs w:val="20"/>
+                <w:rtl/>
+              </w:rPr>
+              <w:t xml:space="preserve"> </w:t>
+            </w:r>
+            <w:proofErr w:type="spellStart"/>
+            <w:r>
+              <w:rPr>
+                <w:sz w:val="20"/>
+                <w:szCs w:val="20"/>
+              </w:rPr>
+              <w:t>esp</w:t>
+            </w:r>
+            <w:proofErr w:type="spellEnd"/>
+            <w:r>
+              <w:rPr>
+                <w:sz w:val="20"/>
+                <w:szCs w:val="20"/>
+              </w:rPr>
+              <w:t xml:space="preserve"> </w:t>
+            </w:r>
+            <w:r>
+              <w:rPr>
+                <w:rFonts w:hint="cs"/>
+                <w:sz w:val="20"/>
+                <w:szCs w:val="20"/>
+                <w:rtl/>
+              </w:rPr>
+              <w:t xml:space="preserve"> מחזיר לאחר ביצוע הבדיקה</w:t>
+            </w:r>
+          </w:p>
+        </w:tc>
+        <w:tc>
+          <w:tcPr>
+            <w:tcW w:w="3680" w:type="dxa"/>
+            <w:shd w:val="clear" w:color="auto" w:fill="auto"/>
+          </w:tcPr>
+          <w:p>
+            <w:pPr>
+              <w:bidi w:val="0"/>
+              <w:rPr>
+                <w:sz w:val="20"/>
+                <w:szCs w:val="20"/>
+              </w:rPr>
+            </w:pPr>
+          </w:p>
+        </w:tc>
+      </w:tr>
+      <w:tr>
+        <w:tc>
+          <w:tcPr>
+            <w:tcW w:w="1072" w:type="dxa"/>
+            <w:shd w:val="clear" w:color="auto" w:fill="auto"/>
+          </w:tcPr>
+          <w:p>
+            <w:pPr>
+              <w:rPr>
+                <w:rFonts w:hint="cs"/>
+                <w:sz w:val="20"/>
+                <w:szCs w:val="20"/>
+                <w:rtl/>
+              </w:rPr>
+            </w:pPr>
+          </w:p>
+        </w:tc>
+        <w:tc>
+          <w:tcPr>
+            <w:tcW w:w="1560" w:type="dxa"/>
+            <w:shd w:val="clear" w:color="auto" w:fill="auto"/>
+          </w:tcPr>
+          <w:p>
+            <w:pPr>
+              <w:bidi w:val="0"/>
+              <w:rPr>
+                <w:sz w:val="20"/>
+                <w:szCs w:val="20"/>
+              </w:rPr>
+            </w:pPr>
+          </w:p>
+        </w:tc>
+        <w:tc>
+          <w:tcPr>
+            <w:tcW w:w="992" w:type="dxa"/>
+            <w:shd w:val="clear" w:color="auto" w:fill="auto"/>
+          </w:tcPr>
+          <w:p>
+            <w:pPr>
+              <w:rPr>
+                <w:rFonts w:hint="cs"/>
+                <w:sz w:val="20"/>
+                <w:szCs w:val="20"/>
+                <w:rtl/>
+              </w:rPr>
+            </w:pPr>
+          </w:p>
+        </w:tc>
+        <w:tc>
+          <w:tcPr>
+            <w:tcW w:w="992" w:type="dxa"/>
+            <w:shd w:val="clear" w:color="auto" w:fill="auto"/>
+          </w:tcPr>
+          <w:p>
+            <w:pPr>
+              <w:rPr>
+                <w:rFonts w:hint="cs"/>
+                <w:sz w:val="20"/>
+                <w:szCs w:val="20"/>
+                <w:rtl/>
+              </w:rPr>
+            </w:pPr>
+          </w:p>
+        </w:tc>
+        <w:tc>
+          <w:tcPr>
+            <w:tcW w:w="3680" w:type="dxa"/>
+            <w:shd w:val="clear" w:color="auto" w:fill="auto"/>
+          </w:tcPr>
+          <w:p>
+            <w:pPr>
+              <w:bidi w:val="0"/>
+              <w:rPr>
+                <w:sz w:val="20"/>
+                <w:szCs w:val="20"/>
+              </w:rPr>
+            </w:pPr>
+          </w:p>
+        </w:tc>
+      </w:tr>
+    </w:tbl>
+    <w:p>
+      <w:pPr>
+        <w:rPr>
+          <w:rFonts w:hint="cs"/>
           <w:rtl/>
         </w:rPr>
       </w:pPr>
@@ -41591,7 +42769,6 @@
         <w:docPartUnique/>
       </w:docPartObj>
     </w:sdtPr>
-    <w:sdtEndPr/>
     <w:sdtContent>
       <w:p>
         <w:pPr>

</xml_diff>